<commit_message>
Edited intro to add current sources and more concise wording.
</commit_message>
<xml_diff>
--- a/ADS-502_Group4_Final_Project.docx
+++ b/ADS-502_Group4_Final_Project.docx
@@ -8,7 +8,7 @@
           <w:tab w:val="clear" w:pos="3068"/>
         </w:tabs>
         <w:rPr>
-          <w:rFonts w:asciiTheme="minorHAnsi" w:hAnsiTheme="minorHAnsi" w:cstheme="minorHAnsi"/>
+          <w:rFonts w:cs="Calibri"/>
           <w:szCs w:val="22"/>
         </w:rPr>
       </w:pPr>
@@ -19,7 +19,7 @@
           <w:tab w:val="clear" w:pos="3068"/>
         </w:tabs>
         <w:rPr>
-          <w:rFonts w:asciiTheme="minorHAnsi" w:hAnsiTheme="minorHAnsi" w:cstheme="minorHAnsi"/>
+          <w:rFonts w:cs="Calibri"/>
           <w:szCs w:val="22"/>
         </w:rPr>
       </w:pPr>
@@ -30,7 +30,7 @@
           <w:tab w:val="clear" w:pos="3068"/>
         </w:tabs>
         <w:rPr>
-          <w:rFonts w:asciiTheme="minorHAnsi" w:hAnsiTheme="minorHAnsi" w:cstheme="minorHAnsi"/>
+          <w:rFonts w:cs="Calibri"/>
           <w:szCs w:val="22"/>
         </w:rPr>
       </w:pPr>
@@ -38,8 +38,14 @@
     <w:p>
       <w:pPr>
         <w:pStyle w:val="Title"/>
-      </w:pPr>
-      <w:r>
+        <w:rPr>
+          <w:rFonts w:ascii="Calibri" w:hAnsi="Calibri" w:cs="Calibri"/>
+        </w:rPr>
+      </w:pPr>
+      <w:r>
+        <w:rPr>
+          <w:rFonts w:ascii="Calibri" w:hAnsi="Calibri" w:cs="Calibri"/>
+        </w:rPr>
         <w:t>A Stroking Analysis of Strokes</w:t>
       </w:r>
     </w:p>
@@ -49,7 +55,7 @@
           <w:tab w:val="clear" w:pos="3068"/>
         </w:tabs>
         <w:rPr>
-          <w:rFonts w:asciiTheme="minorHAnsi" w:hAnsiTheme="minorHAnsi" w:cstheme="minorHAnsi"/>
+          <w:rFonts w:cs="Calibri"/>
           <w:szCs w:val="22"/>
         </w:rPr>
       </w:pPr>
@@ -62,13 +68,13 @@
         <w:ind w:firstLine="0"/>
         <w:jc w:val="center"/>
         <w:rPr>
-          <w:rFonts w:asciiTheme="minorHAnsi" w:hAnsiTheme="minorHAnsi" w:cstheme="minorHAnsi"/>
-          <w:szCs w:val="22"/>
-        </w:rPr>
-      </w:pPr>
-      <w:r>
-        <w:rPr>
-          <w:rFonts w:asciiTheme="minorHAnsi" w:hAnsiTheme="minorHAnsi" w:cstheme="minorHAnsi"/>
+          <w:rFonts w:cs="Calibri"/>
+          <w:szCs w:val="22"/>
+        </w:rPr>
+      </w:pPr>
+      <w:r>
+        <w:rPr>
+          <w:rFonts w:cs="Calibri"/>
           <w:szCs w:val="22"/>
         </w:rPr>
         <w:t>Team 4: Andrew Kim, Benjamin Earnest, and Hunter Blum</w:t>
@@ -81,32 +87,23 @@
         </w:tabs>
         <w:jc w:val="center"/>
         <w:rPr>
-          <w:rFonts w:asciiTheme="minorHAnsi" w:hAnsiTheme="minorHAnsi" w:cstheme="minorHAnsi"/>
-          <w:szCs w:val="22"/>
-        </w:rPr>
-      </w:pPr>
-      <w:proofErr w:type="spellStart"/>
-      <w:r>
-        <w:rPr>
-          <w:rFonts w:asciiTheme="minorHAnsi" w:hAnsiTheme="minorHAnsi" w:cstheme="minorHAnsi"/>
+          <w:rFonts w:cs="Calibri"/>
+          <w:szCs w:val="22"/>
+        </w:rPr>
+      </w:pPr>
+      <w:r>
+        <w:rPr>
+          <w:rFonts w:cs="Calibri"/>
           <w:szCs w:val="22"/>
         </w:rPr>
         <w:t>Shi</w:t>
       </w:r>
       <w:r>
         <w:rPr>
-          <w:rFonts w:asciiTheme="minorHAnsi" w:hAnsiTheme="minorHAnsi" w:cstheme="minorHAnsi"/>
-          <w:szCs w:val="22"/>
-        </w:rPr>
-        <w:t>ley</w:t>
-      </w:r>
-      <w:proofErr w:type="spellEnd"/>
-      <w:r>
-        <w:rPr>
-          <w:rFonts w:asciiTheme="minorHAnsi" w:hAnsiTheme="minorHAnsi" w:cstheme="minorHAnsi"/>
-          <w:szCs w:val="22"/>
-        </w:rPr>
-        <w:t>-Marcos School of Engineering, University of San Diego</w:t>
+          <w:rFonts w:cs="Calibri"/>
+          <w:szCs w:val="22"/>
+        </w:rPr>
+        <w:t>ley-Marcos School of Engineering, University of San Diego</w:t>
       </w:r>
     </w:p>
     <w:p>
@@ -118,20 +115,24 @@
         <w:ind w:firstLine="0"/>
         <w:jc w:val="center"/>
         <w:rPr>
-          <w:rFonts w:asciiTheme="minorHAnsi" w:hAnsiTheme="minorHAnsi" w:cstheme="minorHAnsi"/>
+          <w:rFonts w:cs="Calibri"/>
           <w:b/>
           <w:szCs w:val="22"/>
         </w:rPr>
       </w:pPr>
       <w:r>
         <w:rPr>
-          <w:rFonts w:asciiTheme="minorHAnsi" w:hAnsiTheme="minorHAnsi" w:cstheme="minorHAnsi"/>
+          <w:rFonts w:cs="Calibri"/>
           <w:b/>
           <w:szCs w:val="22"/>
         </w:rPr>
         <w:br w:type="page"/>
       </w:r>
       <w:r>
+        <w:rPr>
+          <w:rFonts w:cs="Calibri"/>
+          <w:szCs w:val="22"/>
+        </w:rPr>
         <w:lastRenderedPageBreak/>
         <w:t>Abstract</w:t>
       </w:r>
@@ -142,13 +143,13 @@
           <w:tab w:val="clear" w:pos="3068"/>
         </w:tabs>
         <w:rPr>
-          <w:rFonts w:asciiTheme="minorHAnsi" w:hAnsiTheme="minorHAnsi" w:cstheme="minorHAnsi"/>
-          <w:szCs w:val="22"/>
-        </w:rPr>
-      </w:pPr>
-      <w:r>
-        <w:rPr>
-          <w:rFonts w:asciiTheme="minorHAnsi" w:hAnsiTheme="minorHAnsi" w:cstheme="minorHAnsi"/>
+          <w:rFonts w:cs="Calibri"/>
+          <w:szCs w:val="22"/>
+        </w:rPr>
+      </w:pPr>
+      <w:r>
+        <w:rPr>
+          <w:rFonts w:cs="Calibri"/>
           <w:szCs w:val="22"/>
         </w:rPr>
         <w:br w:type="page"/>
@@ -157,163 +158,604 @@
     <w:p>
       <w:pPr>
         <w:pStyle w:val="Heading1"/>
-      </w:pPr>
-      <w:r>
+        <w:rPr>
+          <w:rFonts w:ascii="Calibri" w:hAnsi="Calibri" w:cs="Calibri"/>
+        </w:rPr>
+      </w:pPr>
+      <w:r>
+        <w:rPr>
+          <w:rFonts w:ascii="Calibri" w:hAnsi="Calibri" w:cs="Calibri"/>
+        </w:rPr>
         <w:lastRenderedPageBreak/>
         <w:t>Predicting Stroke Risk</w:t>
       </w:r>
       <w:r>
+        <w:rPr>
+          <w:rFonts w:ascii="Calibri" w:hAnsi="Calibri" w:cs="Calibri"/>
+        </w:rPr>
         <w:t xml:space="preserve"> </w:t>
       </w:r>
       <w:r>
+        <w:rPr>
+          <w:rFonts w:ascii="Calibri" w:hAnsi="Calibri" w:cs="Calibri"/>
+        </w:rPr>
         <w:t>Factors</w:t>
       </w:r>
     </w:p>
     <w:p>
-      <w:r>
-        <w:t>Strokes are the third most common cause of death worldwide</w:t>
-      </w:r>
-      <w:r>
-        <w:t xml:space="preserve">, and currently a major cause of adult neurological disability (Markus, 2008). </w:t>
-      </w:r>
-      <w:r>
-        <w:t xml:space="preserve">In general, a stroke is a cerebral hemorrhage, that usually has a sudden onset and is difficult to predict.  </w:t>
-      </w:r>
-      <w:r>
-        <w:t xml:space="preserve">Many studies have been conducted to determine risk factors, and </w:t>
-      </w:r>
-      <w:r>
-        <w:t xml:space="preserve">data has been collected to support these studies.  This project considers existing data based on assume risk factors, identifies what may be the key predictor variables in that data, and then applies different modeling algorithms.  The goal is to identify which modeling algorithm, assuming certain predictor variables, provides the most accurate predictions of stroke risk when a test data set is applied.  </w:t>
-      </w:r>
-      <w:r>
+      <w:pPr>
+        <w:rPr>
+          <w:rFonts w:cs="Calibri"/>
+          <w:szCs w:val="22"/>
+        </w:rPr>
+      </w:pPr>
+      <w:r>
+        <w:rPr>
+          <w:rFonts w:cs="Calibri"/>
+          <w:szCs w:val="22"/>
+        </w:rPr>
+        <w:t xml:space="preserve">Caused by </w:t>
+      </w:r>
+      <w:r>
+        <w:rPr>
+          <w:rFonts w:cs="Calibri"/>
+          <w:szCs w:val="22"/>
+        </w:rPr>
+        <w:t xml:space="preserve">vascular injuries in the brain, </w:t>
+      </w:r>
+      <w:r>
+        <w:rPr>
+          <w:rFonts w:cs="Calibri"/>
+          <w:szCs w:val="22"/>
+        </w:rPr>
+        <w:t>s</w:t>
+      </w:r>
+      <w:r>
+        <w:rPr>
+          <w:rFonts w:cs="Calibri"/>
+          <w:szCs w:val="22"/>
+        </w:rPr>
+        <w:t xml:space="preserve">trokes are the </w:t>
+      </w:r>
+      <w:r>
+        <w:rPr>
+          <w:rFonts w:cs="Calibri"/>
+          <w:szCs w:val="22"/>
+        </w:rPr>
+        <w:t xml:space="preserve">second leading </w:t>
+      </w:r>
+      <w:r>
+        <w:rPr>
+          <w:rFonts w:cs="Calibri"/>
+          <w:szCs w:val="22"/>
+        </w:rPr>
+        <w:t>cause of death</w:t>
+      </w:r>
+      <w:r>
+        <w:rPr>
+          <w:rFonts w:cs="Calibri"/>
+          <w:szCs w:val="22"/>
+        </w:rPr>
         <w:t xml:space="preserve"> </w:t>
       </w:r>
+      <w:r>
+        <w:rPr>
+          <w:rFonts w:cs="Calibri"/>
+          <w:szCs w:val="22"/>
+        </w:rPr>
+        <w:t xml:space="preserve">and disability in the world (Murphy and Werring, 2020, p. 1). </w:t>
+      </w:r>
+      <w:r>
+        <w:rPr>
+          <w:rFonts w:cs="Calibri"/>
+          <w:szCs w:val="22"/>
+        </w:rPr>
+        <w:t>In the United States, somebody dies</w:t>
+      </w:r>
+      <w:r>
+        <w:rPr>
+          <w:rFonts w:cs="Calibri"/>
+          <w:szCs w:val="22"/>
+        </w:rPr>
+        <w:t xml:space="preserve"> of a stroke every 3.5 minutes resulting in </w:t>
+      </w:r>
+      <w:r>
+        <w:rPr>
+          <w:rFonts w:cs="Calibri"/>
+          <w:szCs w:val="22"/>
+        </w:rPr>
+        <w:t>$53 b</w:t>
+      </w:r>
+      <w:r>
+        <w:rPr>
+          <w:rFonts w:cs="Calibri"/>
+          <w:szCs w:val="22"/>
+        </w:rPr>
+        <w:t xml:space="preserve">illion in </w:t>
+      </w:r>
+      <w:r>
+        <w:rPr>
+          <w:rFonts w:cs="Calibri"/>
+          <w:szCs w:val="22"/>
+        </w:rPr>
+        <w:t>costs (</w:t>
+      </w:r>
+      <w:r>
+        <w:rPr>
+          <w:rFonts w:cs="Calibri"/>
+          <w:szCs w:val="22"/>
+        </w:rPr>
+        <w:t>Centers for Disease Control and Prevention</w:t>
+      </w:r>
+      <w:r>
+        <w:rPr>
+          <w:rFonts w:cs="Calibri"/>
+          <w:szCs w:val="22"/>
+        </w:rPr>
+        <w:t xml:space="preserve">, 2022). </w:t>
+      </w:r>
+      <w:r>
+        <w:rPr>
+          <w:rFonts w:cs="Calibri"/>
+          <w:szCs w:val="22"/>
+        </w:rPr>
+        <w:t xml:space="preserve">However, prevention strategies </w:t>
+      </w:r>
+      <w:r>
+        <w:rPr>
+          <w:rFonts w:cs="Calibri"/>
+          <w:szCs w:val="22"/>
+        </w:rPr>
+        <w:t xml:space="preserve">can have a massive impact, with current prevention techniques mitigating up to 80% of strokes </w:t>
+      </w:r>
+      <w:r>
+        <w:rPr>
+          <w:rFonts w:cs="Calibri"/>
+          <w:szCs w:val="22"/>
+        </w:rPr>
+        <w:t>(Pandian et al., 2018)</w:t>
+      </w:r>
+      <w:r>
+        <w:rPr>
+          <w:rFonts w:cs="Calibri"/>
+          <w:szCs w:val="22"/>
+        </w:rPr>
+        <w:t>.</w:t>
+      </w:r>
+      <w:r>
+        <w:rPr>
+          <w:rFonts w:cs="Calibri"/>
+          <w:szCs w:val="22"/>
+        </w:rPr>
+        <w:t xml:space="preserve"> A major part of </w:t>
+      </w:r>
+      <w:r>
+        <w:rPr>
+          <w:rFonts w:cs="Calibri"/>
+          <w:szCs w:val="22"/>
+        </w:rPr>
+        <w:t xml:space="preserve">beginning prevention is identifying patients who are at risk of </w:t>
+      </w:r>
+      <w:r>
+        <w:rPr>
+          <w:rFonts w:cs="Calibri"/>
+          <w:szCs w:val="22"/>
+        </w:rPr>
+        <w:t xml:space="preserve">stroke. </w:t>
+      </w:r>
+      <w:r>
+        <w:rPr>
+          <w:rFonts w:cs="Calibri"/>
+          <w:szCs w:val="22"/>
+        </w:rPr>
+        <w:t>Current model accuracies for predicting strokes in pat</w:t>
+      </w:r>
+      <w:r>
+        <w:rPr>
+          <w:rFonts w:cs="Calibri"/>
+          <w:szCs w:val="22"/>
+        </w:rPr>
+        <w:t>ients can range from 88</w:t>
+      </w:r>
+      <w:r>
+        <w:rPr>
+          <w:rFonts w:cs="Calibri"/>
+          <w:szCs w:val="22"/>
+        </w:rPr>
+        <w:t>% to 97% (</w:t>
+      </w:r>
+      <w:r>
+        <w:rPr>
+          <w:rFonts w:cs="Calibri"/>
+          <w:szCs w:val="22"/>
+        </w:rPr>
+        <w:t>Singh and Chou</w:t>
+      </w:r>
+      <w:r>
+        <w:rPr>
+          <w:rFonts w:cs="Calibri"/>
+          <w:szCs w:val="22"/>
+        </w:rPr>
+        <w:t>dhary, 2017; Emon et al., 2020).</w:t>
+      </w:r>
+      <w:r>
+        <w:rPr>
+          <w:rFonts w:cs="Calibri"/>
+          <w:szCs w:val="22"/>
+        </w:rPr>
+        <w:t xml:space="preserve">  This project considers existing data based on </w:t>
+      </w:r>
+      <w:r>
+        <w:rPr>
+          <w:rFonts w:cs="Calibri"/>
+          <w:szCs w:val="22"/>
+        </w:rPr>
+        <w:t>patient risk factors</w:t>
+      </w:r>
+      <w:r>
+        <w:rPr>
+          <w:rFonts w:cs="Calibri"/>
+          <w:szCs w:val="22"/>
+        </w:rPr>
+        <w:t xml:space="preserve">, identifies the key predictor variables, and </w:t>
+      </w:r>
+      <w:r>
+        <w:rPr>
+          <w:rFonts w:cs="Calibri"/>
+          <w:szCs w:val="22"/>
+        </w:rPr>
+        <w:t>evaluates model effi</w:t>
+      </w:r>
+      <w:r>
+        <w:rPr>
+          <w:rFonts w:cs="Calibri"/>
+          <w:szCs w:val="22"/>
+        </w:rPr>
+        <w:t>cacy</w:t>
+      </w:r>
+      <w:r>
+        <w:rPr>
+          <w:rFonts w:cs="Calibri"/>
+          <w:szCs w:val="22"/>
+        </w:rPr>
+        <w:t>.  The goal is to identify which modeling algorithm,</w:t>
+      </w:r>
+      <w:r>
+        <w:rPr>
+          <w:rFonts w:cs="Calibri"/>
+          <w:szCs w:val="22"/>
+        </w:rPr>
+        <w:t xml:space="preserve"> </w:t>
+      </w:r>
+      <w:r>
+        <w:rPr>
+          <w:rFonts w:cs="Calibri"/>
+          <w:szCs w:val="22"/>
+        </w:rPr>
+        <w:t>provides the most accurate</w:t>
+      </w:r>
+      <w:r>
+        <w:rPr>
+          <w:rFonts w:cs="Calibri"/>
+          <w:szCs w:val="22"/>
+        </w:rPr>
+        <w:t xml:space="preserve"> and sensitive</w:t>
+      </w:r>
+      <w:r>
+        <w:rPr>
+          <w:rFonts w:cs="Calibri"/>
+          <w:szCs w:val="22"/>
+        </w:rPr>
+        <w:t xml:space="preserve"> predictions of stroke</w:t>
+      </w:r>
+      <w:r>
+        <w:rPr>
+          <w:rFonts w:cs="Calibri"/>
+          <w:szCs w:val="22"/>
+        </w:rPr>
+        <w:t xml:space="preserve">s in patients </w:t>
+      </w:r>
+      <w:r>
+        <w:rPr>
+          <w:rFonts w:cs="Calibri"/>
+          <w:szCs w:val="22"/>
+        </w:rPr>
+        <w:t>when a tes</w:t>
+      </w:r>
+      <w:r>
+        <w:rPr>
+          <w:rFonts w:cs="Calibri"/>
+          <w:szCs w:val="22"/>
+        </w:rPr>
+        <w:t>ted with novel data</w:t>
+      </w:r>
+      <w:r>
+        <w:rPr>
+          <w:rFonts w:cs="Calibri"/>
+          <w:szCs w:val="22"/>
+        </w:rPr>
+        <w:t xml:space="preserve">.  </w:t>
+      </w:r>
+      <w:r>
+        <w:rPr>
+          <w:rFonts w:cs="Calibri"/>
+          <w:szCs w:val="22"/>
+        </w:rPr>
+        <w:t xml:space="preserve"> </w:t>
+      </w:r>
     </w:p>
     <w:p>
       <w:pPr>
         <w:pStyle w:val="Heading1"/>
-      </w:pPr>
-      <w:r>
+        <w:rPr>
+          <w:rFonts w:ascii="Calibri" w:hAnsi="Calibri" w:cs="Calibri"/>
+        </w:rPr>
+      </w:pPr>
+      <w:r>
+        <w:rPr>
+          <w:rFonts w:ascii="Calibri" w:hAnsi="Calibri" w:cs="Calibri"/>
+        </w:rPr>
         <w:t>Methodology</w:t>
       </w:r>
     </w:p>
     <w:p>
-      <w:r>
+      <w:pPr>
+        <w:rPr>
+          <w:rFonts w:cs="Calibri"/>
+          <w:szCs w:val="22"/>
+        </w:rPr>
+      </w:pPr>
+      <w:r>
+        <w:rPr>
+          <w:rFonts w:cs="Calibri"/>
+          <w:szCs w:val="22"/>
+        </w:rPr>
         <w:t xml:space="preserve">Our goal is to </w:t>
       </w:r>
       <w:r>
+        <w:rPr>
+          <w:rFonts w:cs="Calibri"/>
+          <w:szCs w:val="22"/>
+        </w:rPr>
         <w:t xml:space="preserve">develop a predictive model for stroke risk, utilizing a secondary data analysis.  We </w:t>
       </w:r>
       <w:r>
+        <w:rPr>
+          <w:rFonts w:cs="Calibri"/>
+          <w:szCs w:val="22"/>
+        </w:rPr>
         <w:t xml:space="preserve">will use a data set consisting of 5,110 records and 12 different attributes for each record.  </w:t>
       </w:r>
       <w:r>
+        <w:rPr>
+          <w:rFonts w:cs="Calibri"/>
+          <w:szCs w:val="22"/>
+        </w:rPr>
         <w:t>The attributes considered for model development are</w:t>
       </w:r>
       <w:r>
-        <w:t xml:space="preserve"> </w:t>
-      </w:r>
-      <w:r>
-        <w:t xml:space="preserve">gender, age, hypertension, heart disease, marital status, occupation, residence type, average glucose level, BMI, </w:t>
-      </w:r>
-      <w:r>
+        <w:rPr>
+          <w:rFonts w:cs="Calibri"/>
+          <w:szCs w:val="22"/>
+        </w:rPr>
+        <w:t xml:space="preserve"> gender, age, hypertension, heart disease, marital status, occupation, residence type, average glucose level, BMI, </w:t>
+      </w:r>
+      <w:r>
+        <w:rPr>
+          <w:rFonts w:cs="Calibri"/>
+          <w:szCs w:val="22"/>
+        </w:rPr>
         <w:t xml:space="preserve">and </w:t>
       </w:r>
       <w:r>
+        <w:rPr>
+          <w:rFonts w:cs="Calibri"/>
+          <w:szCs w:val="22"/>
+        </w:rPr>
         <w:t>smoking status</w:t>
       </w:r>
       <w:r>
+        <w:rPr>
+          <w:rFonts w:cs="Calibri"/>
+          <w:szCs w:val="22"/>
+        </w:rPr>
         <w:t xml:space="preserve">.  The target variable in the data set is “stroke”.  </w:t>
       </w:r>
       <w:r>
+        <w:rPr>
+          <w:rFonts w:cs="Calibri"/>
+          <w:szCs w:val="22"/>
+        </w:rPr>
         <w:t xml:space="preserve"> The data set includes continuous, categorical</w:t>
       </w:r>
       <w:r>
+        <w:rPr>
+          <w:rFonts w:cs="Calibri"/>
+          <w:szCs w:val="22"/>
+        </w:rPr>
         <w:t>, and binary data</w:t>
       </w:r>
       <w:r>
+        <w:rPr>
+          <w:rFonts w:cs="Calibri"/>
+          <w:szCs w:val="22"/>
+        </w:rPr>
         <w:t>.  The data has been cleaned</w:t>
       </w:r>
       <w:r>
+        <w:rPr>
+          <w:rFonts w:cs="Calibri"/>
+          <w:szCs w:val="22"/>
+        </w:rPr>
         <w:t xml:space="preserve"> and an exploratory data analysis has been completed to support transition into the modeling phase.  </w:t>
       </w:r>
       <w:r>
+        <w:rPr>
+          <w:rFonts w:cs="Calibri"/>
+          <w:szCs w:val="22"/>
+        </w:rPr>
         <w:t>This has given us an initial look into which predictor variables may be best suited for</w:t>
       </w:r>
       <w:r>
+        <w:rPr>
+          <w:rFonts w:cs="Calibri"/>
+          <w:szCs w:val="22"/>
+        </w:rPr>
         <w:t xml:space="preserve"> use in our predictive models.  </w:t>
       </w:r>
     </w:p>
     <w:p>
       <w:pPr>
+        <w:ind w:firstLine="0"/>
+        <w:jc w:val="center"/>
+        <w:rPr>
+          <w:rFonts w:cs="Calibri"/>
+          <w:b/>
+          <w:bCs/>
+          <w:szCs w:val="22"/>
+        </w:rPr>
+      </w:pPr>
+      <w:r>
+        <w:rPr>
+          <w:rFonts w:cs="Calibri"/>
+          <w:b/>
+          <w:bCs/>
+          <w:szCs w:val="22"/>
+        </w:rPr>
+        <w:t>Exploratory Data Analysis</w:t>
+      </w:r>
+    </w:p>
+    <w:p>
+      <w:pPr>
+        <w:ind w:firstLine="0"/>
+        <w:jc w:val="center"/>
+        <w:rPr>
+          <w:rFonts w:cs="Calibri"/>
+          <w:b/>
+          <w:bCs/>
+          <w:szCs w:val="22"/>
+        </w:rPr>
+      </w:pPr>
+      <w:r>
+        <w:rPr>
+          <w:rFonts w:cs="Calibri"/>
+          <w:b/>
+          <w:bCs/>
+          <w:szCs w:val="22"/>
+        </w:rPr>
+        <w:t>Data Prepartation</w:t>
+      </w:r>
+    </w:p>
+    <w:p>
+      <w:pPr>
         <w:pStyle w:val="Heading1"/>
-      </w:pPr>
-      <w:r>
+        <w:rPr>
+          <w:rFonts w:ascii="Calibri" w:hAnsi="Calibri" w:cs="Calibri"/>
+        </w:rPr>
+      </w:pPr>
+      <w:r>
+        <w:rPr>
+          <w:rFonts w:ascii="Calibri" w:hAnsi="Calibri" w:cs="Calibri"/>
+        </w:rPr>
         <w:t>C5.0</w:t>
       </w:r>
     </w:p>
     <w:p>
       <w:pPr>
         <w:pStyle w:val="Heading1"/>
-      </w:pPr>
-      <w:r>
+        <w:rPr>
+          <w:rFonts w:ascii="Calibri" w:hAnsi="Calibri" w:cs="Calibri"/>
+        </w:rPr>
+      </w:pPr>
+      <w:r>
+        <w:rPr>
+          <w:rFonts w:ascii="Calibri" w:hAnsi="Calibri" w:cs="Calibri"/>
+        </w:rPr>
         <w:t>CART</w:t>
       </w:r>
     </w:p>
     <w:p>
       <w:pPr>
         <w:pStyle w:val="Heading1"/>
-      </w:pPr>
-      <w:r>
+        <w:rPr>
+          <w:rFonts w:ascii="Calibri" w:hAnsi="Calibri" w:cs="Calibri"/>
+        </w:rPr>
+      </w:pPr>
+      <w:r>
+        <w:rPr>
+          <w:rFonts w:ascii="Calibri" w:hAnsi="Calibri" w:cs="Calibri"/>
+        </w:rPr>
+        <w:lastRenderedPageBreak/>
         <w:t>Logistic Regression</w:t>
       </w:r>
     </w:p>
     <w:p>
       <w:pPr>
         <w:pStyle w:val="Heading1"/>
-      </w:pPr>
-      <w:r>
+        <w:rPr>
+          <w:rFonts w:ascii="Calibri" w:hAnsi="Calibri" w:cs="Calibri"/>
+        </w:rPr>
+      </w:pPr>
+      <w:r>
+        <w:rPr>
+          <w:rFonts w:ascii="Calibri" w:hAnsi="Calibri" w:cs="Calibri"/>
+        </w:rPr>
         <w:t>Random Forest</w:t>
       </w:r>
     </w:p>
     <w:p>
       <w:pPr>
         <w:pStyle w:val="Heading1"/>
-      </w:pPr>
-      <w:r>
+        <w:rPr>
+          <w:rFonts w:ascii="Calibri" w:hAnsi="Calibri" w:cs="Calibri"/>
+        </w:rPr>
+      </w:pPr>
+      <w:r>
+        <w:rPr>
+          <w:rFonts w:ascii="Calibri" w:hAnsi="Calibri" w:cs="Calibri"/>
+        </w:rPr>
         <w:t>Naïve Bayes</w:t>
       </w:r>
     </w:p>
     <w:p>
       <w:pPr>
         <w:pStyle w:val="Heading1"/>
-      </w:pPr>
-      <w:r>
+        <w:rPr>
+          <w:rFonts w:ascii="Calibri" w:hAnsi="Calibri" w:cs="Calibri"/>
+        </w:rPr>
+      </w:pPr>
+      <w:r>
+        <w:rPr>
+          <w:rFonts w:ascii="Calibri" w:hAnsi="Calibri" w:cs="Calibri"/>
+        </w:rPr>
         <w:t>Neural Network</w:t>
       </w:r>
     </w:p>
     <w:p>
       <w:pPr>
         <w:pStyle w:val="Heading1"/>
-      </w:pPr>
-      <w:r>
-        <w:t>Association Rule</w:t>
+        <w:rPr>
+          <w:rFonts w:ascii="Calibri" w:hAnsi="Calibri" w:cs="Calibri"/>
+        </w:rPr>
+      </w:pPr>
+      <w:r>
+        <w:rPr>
+          <w:rFonts w:ascii="Calibri" w:hAnsi="Calibri" w:cs="Calibri"/>
+        </w:rPr>
+        <w:t>Results</w:t>
       </w:r>
     </w:p>
     <w:p>
       <w:pPr>
         <w:pStyle w:val="Heading1"/>
-      </w:pPr>
-      <w:r>
-        <w:lastRenderedPageBreak/>
-        <w:t>Results</w:t>
-      </w:r>
-    </w:p>
-    <w:p>
-      <w:pPr>
-        <w:pStyle w:val="Heading1"/>
-      </w:pPr>
-      <w:r>
+        <w:rPr>
+          <w:rFonts w:ascii="Calibri" w:hAnsi="Calibri" w:cs="Calibri"/>
+        </w:rPr>
+      </w:pPr>
+      <w:r>
+        <w:rPr>
+          <w:rFonts w:ascii="Calibri" w:hAnsi="Calibri" w:cs="Calibri"/>
+        </w:rPr>
         <w:t>Conclusion</w:t>
       </w:r>
     </w:p>
@@ -324,13 +766,13 @@
         </w:tabs>
         <w:ind w:firstLine="0"/>
         <w:rPr>
-          <w:rFonts w:asciiTheme="minorHAnsi" w:hAnsiTheme="minorHAnsi" w:cstheme="minorHAnsi"/>
-          <w:szCs w:val="22"/>
-        </w:rPr>
-      </w:pPr>
-      <w:r>
-        <w:rPr>
-          <w:rFonts w:asciiTheme="minorHAnsi" w:hAnsiTheme="minorHAnsi" w:cstheme="minorHAnsi"/>
+          <w:rFonts w:cs="Calibri"/>
+          <w:szCs w:val="22"/>
+        </w:rPr>
+      </w:pPr>
+      <w:r>
+        <w:rPr>
+          <w:rFonts w:cs="Calibri"/>
           <w:szCs w:val="22"/>
         </w:rPr>
         <w:br w:type="page"/>
@@ -339,10 +781,90 @@
     <w:p>
       <w:pPr>
         <w:pStyle w:val="Heading1"/>
-      </w:pPr>
-      <w:r>
+        <w:rPr>
+          <w:rFonts w:ascii="Calibri" w:hAnsi="Calibri" w:cs="Calibri"/>
+        </w:rPr>
+      </w:pPr>
+      <w:r>
+        <w:rPr>
+          <w:rFonts w:ascii="Calibri" w:hAnsi="Calibri" w:cs="Calibri"/>
+        </w:rPr>
         <w:lastRenderedPageBreak/>
         <w:t>References</w:t>
+      </w:r>
+    </w:p>
+    <w:p>
+      <w:pPr>
+        <w:pStyle w:val="NormalWeb"/>
+        <w:ind w:left="567" w:hanging="567"/>
+        <w:rPr>
+          <w:rFonts w:ascii="Calibri" w:hAnsi="Calibri" w:cs="Calibri"/>
+          <w:sz w:val="22"/>
+          <w:szCs w:val="22"/>
+        </w:rPr>
+      </w:pPr>
+      <w:r>
+        <w:rPr>
+          <w:rFonts w:ascii="Calibri" w:hAnsi="Calibri" w:cs="Calibri"/>
+          <w:sz w:val="22"/>
+          <w:szCs w:val="22"/>
+        </w:rPr>
+        <w:t xml:space="preserve">Centers for Disease Control and Prevention. (2022, April 5). </w:t>
+      </w:r>
+      <w:r>
+        <w:rPr>
+          <w:rFonts w:ascii="Calibri" w:hAnsi="Calibri" w:cs="Calibri"/>
+          <w:i/>
+          <w:iCs/>
+          <w:sz w:val="22"/>
+          <w:szCs w:val="22"/>
+        </w:rPr>
+        <w:t>Stroke facts</w:t>
+      </w:r>
+      <w:r>
+        <w:rPr>
+          <w:rFonts w:ascii="Calibri" w:hAnsi="Calibri" w:cs="Calibri"/>
+          <w:sz w:val="22"/>
+          <w:szCs w:val="22"/>
+        </w:rPr>
+        <w:t xml:space="preserve">. Centers for Disease Control and Prevention. Retrieved April 13, 2022, from https://www.cdc.gov/stroke/facts.htm </w:t>
+      </w:r>
+    </w:p>
+    <w:p>
+      <w:pPr>
+        <w:pStyle w:val="NormalWeb"/>
+        <w:ind w:left="567" w:hanging="567"/>
+        <w:rPr>
+          <w:rFonts w:ascii="Calibri" w:hAnsi="Calibri" w:cs="Calibri"/>
+          <w:sz w:val="22"/>
+          <w:szCs w:val="22"/>
+        </w:rPr>
+      </w:pPr>
+      <w:r>
+        <w:rPr>
+          <w:rFonts w:ascii="Calibri" w:hAnsi="Calibri" w:cs="Calibri"/>
+          <w:sz w:val="22"/>
+          <w:szCs w:val="22"/>
+        </w:rPr>
+        <w:t>Emon, M. U., Keya, M. S., Meghla, T. I., Rahman, M. M., Al Mamun, M. S., &amp; Kaiser, M. S. (2020, November). Performance analysis of machine learning approaches in stroke prediction. In </w:t>
+      </w:r>
+      <w:r>
+        <w:rPr>
+          <w:rFonts w:ascii="Calibri" w:hAnsi="Calibri" w:cs="Calibri"/>
+          <w:i/>
+          <w:iCs/>
+          <w:sz w:val="22"/>
+          <w:szCs w:val="22"/>
+        </w:rPr>
+        <w:t>2020 4th International Conference on Electronics, Communication and Aerospace Technology (ICECA)</w:t>
+      </w:r>
+      <w:r>
+        <w:rPr>
+          <w:rFonts w:ascii="Calibri" w:hAnsi="Calibri" w:cs="Calibri"/>
+          <w:sz w:val="22"/>
+          <w:szCs w:val="22"/>
+        </w:rPr>
+        <w:t> (pp. 1464-1469). IEEE.</w:t>
       </w:r>
     </w:p>
     <w:p>
@@ -352,39 +874,54 @@
         </w:tabs>
         <w:ind w:left="720" w:hanging="720"/>
         <w:rPr>
-          <w:rFonts w:asciiTheme="minorHAnsi" w:hAnsiTheme="minorHAnsi" w:cstheme="minorHAnsi"/>
-          <w:szCs w:val="22"/>
-        </w:rPr>
-      </w:pPr>
-      <w:r>
-        <w:rPr>
-          <w:rFonts w:asciiTheme="minorHAnsi" w:hAnsiTheme="minorHAnsi" w:cstheme="minorHAnsi"/>
-          <w:szCs w:val="22"/>
-        </w:rPr>
-        <w:t>Markus, H. (</w:t>
-      </w:r>
-      <w:r>
-        <w:rPr>
-          <w:rFonts w:asciiTheme="minorHAnsi" w:hAnsiTheme="minorHAnsi" w:cstheme="minorHAnsi"/>
-          <w:szCs w:val="22"/>
-        </w:rPr>
-        <w:t xml:space="preserve">2008). Stroke: causes and clinical features. </w:t>
-      </w:r>
-      <w:r>
-        <w:rPr>
-          <w:rFonts w:asciiTheme="minorHAnsi" w:hAnsiTheme="minorHAnsi" w:cstheme="minorHAnsi"/>
+          <w:rFonts w:cs="Calibri"/>
+          <w:color w:val="222222"/>
+          <w:szCs w:val="22"/>
+        </w:rPr>
+      </w:pPr>
+      <w:r>
+        <w:rPr>
+          <w:rFonts w:cs="Calibri"/>
+          <w:color w:val="222222"/>
+          <w:szCs w:val="22"/>
+        </w:rPr>
+        <w:t>Murphy, S. J., &amp; Werring, D. J. (2020). Stroke: causes and clinical features. </w:t>
+      </w:r>
+      <w:r>
+        <w:rPr>
+          <w:rFonts w:cs="Calibri"/>
           <w:i/>
           <w:iCs/>
-          <w:szCs w:val="22"/>
-        </w:rPr>
-        <w:t xml:space="preserve">Medicine. </w:t>
-      </w:r>
-      <w:r>
-        <w:rPr>
-          <w:rFonts w:asciiTheme="minorHAnsi" w:hAnsiTheme="minorHAnsi" w:cstheme="minorHAnsi"/>
-          <w:szCs w:val="22"/>
-        </w:rPr>
-        <w:t>36(11). Elsevier Ltd.</w:t>
+          <w:color w:val="222222"/>
+          <w:szCs w:val="22"/>
+        </w:rPr>
+        <w:t>Medicine</w:t>
+      </w:r>
+      <w:r>
+        <w:rPr>
+          <w:rFonts w:cs="Calibri"/>
+          <w:color w:val="222222"/>
+          <w:szCs w:val="22"/>
+        </w:rPr>
+        <w:t>, </w:t>
+      </w:r>
+      <w:r>
+        <w:rPr>
+          <w:rFonts w:cs="Calibri"/>
+          <w:i/>
+          <w:iCs/>
+          <w:color w:val="222222"/>
+          <w:szCs w:val="22"/>
+        </w:rPr>
+        <w:t>48</w:t>
+      </w:r>
+      <w:r>
+        <w:rPr>
+          <w:rFonts w:cs="Calibri"/>
+          <w:color w:val="222222"/>
+          <w:szCs w:val="22"/>
+        </w:rPr>
+        <w:t>(9), 561-566.</w:t>
       </w:r>
     </w:p>
     <w:p>
@@ -392,25 +929,157 @@
         <w:tabs>
           <w:tab w:val="clear" w:pos="3068"/>
         </w:tabs>
+        <w:ind w:firstLine="0"/>
+        <w:rPr>
+          <w:rFonts w:cs="Calibri"/>
+          <w:color w:val="222222"/>
+          <w:szCs w:val="22"/>
+        </w:rPr>
+      </w:pPr>
+      <w:r>
+        <w:rPr>
+          <w:rFonts w:cs="Calibri"/>
+          <w:color w:val="222222"/>
+          <w:szCs w:val="22"/>
+        </w:rPr>
+        <w:t>Pandian, J. D., Gall, S. L., Kate, M. P., Silva, G. S., Akinyemi, R. O., Ovbiagele, B. I., ... &amp; Thrift, A. G. (2018). Prevention of stroke: a global perspective. </w:t>
+      </w:r>
+      <w:r>
+        <w:rPr>
+          <w:rFonts w:cs="Calibri"/>
+          <w:i/>
+          <w:iCs/>
+          <w:color w:val="222222"/>
+          <w:szCs w:val="22"/>
+        </w:rPr>
+        <w:t>The Lancet</w:t>
+      </w:r>
+      <w:r>
+        <w:rPr>
+          <w:rFonts w:cs="Calibri"/>
+          <w:color w:val="222222"/>
+          <w:szCs w:val="22"/>
+        </w:rPr>
+        <w:t>, </w:t>
+      </w:r>
+      <w:r>
+        <w:rPr>
+          <w:rFonts w:cs="Calibri"/>
+          <w:i/>
+          <w:iCs/>
+          <w:color w:val="222222"/>
+          <w:szCs w:val="22"/>
+        </w:rPr>
+        <w:t>392</w:t>
+      </w:r>
+      <w:r>
+        <w:rPr>
+          <w:rFonts w:cs="Calibri"/>
+          <w:color w:val="222222"/>
+          <w:szCs w:val="22"/>
+        </w:rPr>
+        <w:t>(10154), 1269-1278.</w:t>
+      </w:r>
+    </w:p>
+    <w:p>
+      <w:pPr>
+        <w:tabs>
+          <w:tab w:val="clear" w:pos="3068"/>
+        </w:tabs>
+        <w:spacing w:line="240" w:lineRule="auto"/>
+        <w:ind w:firstLine="0"/>
+        <w:rPr>
+          <w:rFonts w:cs="Calibri"/>
+          <w:color w:val="222222"/>
+          <w:szCs w:val="22"/>
+        </w:rPr>
+      </w:pPr>
+      <w:r>
+        <w:rPr>
+          <w:rFonts w:cs="Calibri"/>
+          <w:color w:val="222222"/>
+          <w:szCs w:val="22"/>
+        </w:rPr>
+        <w:t>Singh, M. S., &amp; Choudhary, P. (2017, August). Stroke prediction using artificial intelligence. In </w:t>
+      </w:r>
+      <w:r>
+        <w:rPr>
+          <w:rFonts w:cs="Calibri"/>
+          <w:i/>
+          <w:iCs/>
+          <w:color w:val="222222"/>
+          <w:szCs w:val="22"/>
+        </w:rPr>
+        <w:t xml:space="preserve">2017 8th </w:t>
+      </w:r>
+      <w:r>
+        <w:rPr>
+          <w:rFonts w:cs="Calibri"/>
+          <w:i/>
+          <w:iCs/>
+          <w:color w:val="222222"/>
+          <w:szCs w:val="22"/>
+        </w:rPr>
+        <w:tab/>
+      </w:r>
+      <w:r>
+        <w:rPr>
+          <w:rFonts w:cs="Calibri"/>
+          <w:i/>
+          <w:iCs/>
+          <w:color w:val="222222"/>
+          <w:szCs w:val="22"/>
+        </w:rPr>
+        <w:t>Annual Industrial Automation and Electromechanical Engineering Conference (IEMECON)</w:t>
+      </w:r>
+      <w:r>
+        <w:rPr>
+          <w:rFonts w:cs="Calibri"/>
+          <w:color w:val="222222"/>
+          <w:szCs w:val="22"/>
+        </w:rPr>
+        <w:t xml:space="preserve"> (pp. </w:t>
+      </w:r>
+      <w:r>
+        <w:rPr>
+          <w:rFonts w:cs="Calibri"/>
+          <w:color w:val="222222"/>
+          <w:szCs w:val="22"/>
+        </w:rPr>
+        <w:tab/>
+      </w:r>
+      <w:r>
+        <w:rPr>
+          <w:rFonts w:cs="Calibri"/>
+          <w:color w:val="222222"/>
+          <w:szCs w:val="22"/>
+        </w:rPr>
+        <w:t>158-161). IEEE.</w:t>
+      </w:r>
+    </w:p>
+    <w:p>
+      <w:pPr>
+        <w:tabs>
+          <w:tab w:val="clear" w:pos="3068"/>
+        </w:tabs>
+        <w:rPr>
+          <w:rFonts w:cs="Calibri"/>
+          <w:szCs w:val="22"/>
+        </w:rPr>
+      </w:pPr>
+      <w:r>
+        <w:rPr>
+          <w:rFonts w:cs="Calibri"/>
+          <w:szCs w:val="22"/>
+        </w:rPr>
+        <w:br w:type="page"/>
+      </w:r>
+    </w:p>
+    <w:p>
+      <w:pPr>
         <w:ind w:left="720" w:hanging="720"/>
         <w:rPr>
-          <w:rFonts w:asciiTheme="minorHAnsi" w:hAnsiTheme="minorHAnsi" w:cstheme="minorHAnsi"/>
-          <w:szCs w:val="22"/>
-        </w:rPr>
-      </w:pPr>
-      <w:r>
-        <w:rPr>
-          <w:rFonts w:asciiTheme="minorHAnsi" w:hAnsiTheme="minorHAnsi" w:cstheme="minorHAnsi"/>
-          <w:szCs w:val="22"/>
-        </w:rPr>
-        <w:br w:type="page"/>
-      </w:r>
-    </w:p>
-    <w:p>
-      <w:pPr>
-        <w:ind w:left="720" w:hanging="720"/>
-        <w:rPr>
-          <w:rFonts w:asciiTheme="minorHAnsi" w:hAnsiTheme="minorHAnsi" w:cstheme="minorHAnsi"/>
+          <w:rFonts w:cs="Calibri"/>
           <w:szCs w:val="22"/>
         </w:rPr>
       </w:pPr>
@@ -728,7 +1397,7 @@
       </w:rPr>
     </w:lvl>
   </w:abstractNum>
-  <w:num w:numId="1">
+  <w:num w:numId="1" w16cid:durableId="1783723145">
     <w:abstractNumId w:val="0"/>
   </w:num>
 </w:numbering>
@@ -1664,6 +2333,26 @@
       <w:szCs w:val="21"/>
     </w:rPr>
   </w:style>
+  <w:style w:type="paragraph" w:styleId="NormalWeb">
+    <w:name w:val="Normal (Web)"/>
+    <w:basedOn w:val="Normal"/>
+    <w:uiPriority w:val="99"/>
+    <w:unhideWhenUsed/>
+    <w:rsid w:val="00105C9D"/>
+    <w:pPr>
+      <w:tabs>
+        <w:tab w:val="clear" w:pos="3068"/>
+      </w:tabs>
+      <w:spacing w:before="100" w:beforeAutospacing="1" w:after="100" w:afterAutospacing="1" w:line="240" w:lineRule="auto"/>
+      <w:ind w:firstLine="0"/>
+    </w:pPr>
+    <w:rPr>
+      <w:rFonts w:ascii="Times New Roman" w:eastAsia="Times New Roman" w:hAnsi="Times New Roman" w:cs="Times New Roman"/>
+      <w:sz w:val="24"/>
+      <w:szCs w:val="24"/>
+      <w:shd w:val="clear" w:color="auto" w:fill="auto"/>
+    </w:rPr>
+  </w:style>
 </w:styles>
 </file>
 

</xml_diff>

<commit_message>
Added some stuff to the intro and made it more concise
</commit_message>
<xml_diff>
--- a/ADS-502_Group4_Final_Project.docx
+++ b/ADS-502_Group4_Final_Project.docx
@@ -474,14 +474,7 @@
           <w:rFonts w:cs="Calibri"/>
           <w:szCs w:val="22"/>
         </w:rPr>
-        <w:t xml:space="preserve">.  </w:t>
-      </w:r>
-      <w:r>
-        <w:rPr>
-          <w:rFonts w:cs="Calibri"/>
-          <w:szCs w:val="22"/>
-        </w:rPr>
-        <w:t xml:space="preserve"> </w:t>
+        <w:t>.</w:t>
       </w:r>
     </w:p>
     <w:p>
@@ -1926,6 +1919,7 @@
   <w:style w:type="character" w:default="1" w:styleId="DefaultParagraphFont">
     <w:name w:val="Default Paragraph Font"/>
     <w:uiPriority w:val="1"/>
+    <w:semiHidden/>
     <w:unhideWhenUsed/>
   </w:style>
   <w:style w:type="table" w:default="1" w:styleId="TableNormal">

</xml_diff>

<commit_message>
Updated ignore to include any image outputs, wrote methodology on EDA and model prep.
</commit_message>
<xml_diff>
--- a/ADS-502_Group4_Final_Project.docx
+++ b/ADS-502_Group4_Final_Project.docx
@@ -91,6 +91,7 @@
           <w:szCs w:val="22"/>
         </w:rPr>
       </w:pPr>
+      <w:proofErr w:type="spellStart"/>
       <w:r>
         <w:rPr>
           <w:rFonts w:cs="Calibri"/>
@@ -103,7 +104,15 @@
           <w:rFonts w:cs="Calibri"/>
           <w:szCs w:val="22"/>
         </w:rPr>
-        <w:t>ley-Marcos School of Engineering, University of San Diego</w:t>
+        <w:t>ley</w:t>
+      </w:r>
+      <w:proofErr w:type="spellEnd"/>
+      <w:r>
+        <w:rPr>
+          <w:rFonts w:cs="Calibri"/>
+          <w:szCs w:val="22"/>
+        </w:rPr>
+        <w:t>-Marcos School of Engineering, University of San Diego</w:t>
       </w:r>
     </w:p>
     <w:p>
@@ -243,7 +252,23 @@
           <w:rFonts w:cs="Calibri"/>
           <w:szCs w:val="22"/>
         </w:rPr>
-        <w:t xml:space="preserve">and disability in the world (Murphy and Werring, 2020, p. 1). </w:t>
+        <w:t xml:space="preserve">and disability in the world (Murphy and </w:t>
+      </w:r>
+      <w:proofErr w:type="spellStart"/>
+      <w:r>
+        <w:rPr>
+          <w:rFonts w:cs="Calibri"/>
+          <w:szCs w:val="22"/>
+        </w:rPr>
+        <w:t>Werring</w:t>
+      </w:r>
+      <w:proofErr w:type="spellEnd"/>
+      <w:r>
+        <w:rPr>
+          <w:rFonts w:cs="Calibri"/>
+          <w:szCs w:val="22"/>
+        </w:rPr>
+        <w:t xml:space="preserve">, 2020, p. 1). </w:t>
       </w:r>
       <w:r>
         <w:rPr>
@@ -376,7 +401,23 @@
           <w:rFonts w:cs="Calibri"/>
           <w:szCs w:val="22"/>
         </w:rPr>
-        <w:t>dhary, 2017; Emon et al., 2020).</w:t>
+        <w:t xml:space="preserve">dhary, 2017; </w:t>
+      </w:r>
+      <w:proofErr w:type="spellStart"/>
+      <w:r>
+        <w:rPr>
+          <w:rFonts w:cs="Calibri"/>
+          <w:szCs w:val="22"/>
+        </w:rPr>
+        <w:t>Emon</w:t>
+      </w:r>
+      <w:proofErr w:type="spellEnd"/>
+      <w:r>
+        <w:rPr>
+          <w:rFonts w:cs="Calibri"/>
+          <w:szCs w:val="22"/>
+        </w:rPr>
+        <w:t xml:space="preserve"> et al., 2020).</w:t>
       </w:r>
       <w:r>
         <w:rPr>
@@ -510,21 +551,687 @@
           <w:rFonts w:cs="Calibri"/>
           <w:szCs w:val="22"/>
         </w:rPr>
-        <w:t xml:space="preserve">develop a predictive model for stroke risk, utilizing a secondary data analysis.  We </w:t>
-      </w:r>
-      <w:r>
-        <w:rPr>
-          <w:rFonts w:cs="Calibri"/>
-          <w:szCs w:val="22"/>
-        </w:rPr>
-        <w:t xml:space="preserve">will use a data set consisting of 5,110 records and 12 different attributes for each record.  </w:t>
-      </w:r>
-      <w:r>
-        <w:rPr>
-          <w:rFonts w:cs="Calibri"/>
-          <w:szCs w:val="22"/>
-        </w:rPr>
-        <w:t>The attributes considered for model development are</w:t>
+        <w:t xml:space="preserve">develop a </w:t>
+      </w:r>
+      <w:r>
+        <w:rPr>
+          <w:rFonts w:cs="Calibri"/>
+          <w:szCs w:val="22"/>
+        </w:rPr>
+        <w:t>model to predict strokes in patients</w:t>
+      </w:r>
+      <w:r>
+        <w:rPr>
+          <w:rFonts w:cs="Calibri"/>
+          <w:szCs w:val="22"/>
+        </w:rPr>
+        <w:t xml:space="preserve">, utilizing a secondary data analysis.  We </w:t>
+      </w:r>
+      <w:r>
+        <w:rPr>
+          <w:rFonts w:cs="Calibri"/>
+          <w:szCs w:val="22"/>
+        </w:rPr>
+        <w:t>utilized</w:t>
+      </w:r>
+      <w:r>
+        <w:rPr>
+          <w:rFonts w:cs="Calibri"/>
+          <w:szCs w:val="22"/>
+        </w:rPr>
+        <w:t xml:space="preserve"> </w:t>
+      </w:r>
+      <w:r>
+        <w:rPr>
+          <w:rFonts w:cs="Calibri"/>
+          <w:szCs w:val="22"/>
+        </w:rPr>
+        <w:t>R to read in a</w:t>
+      </w:r>
+      <w:r>
+        <w:rPr>
+          <w:rFonts w:cs="Calibri"/>
+          <w:szCs w:val="22"/>
+        </w:rPr>
+        <w:t xml:space="preserve"> data set </w:t>
+      </w:r>
+      <w:r>
+        <w:rPr>
+          <w:rFonts w:cs="Calibri"/>
+          <w:szCs w:val="22"/>
+        </w:rPr>
+        <w:t xml:space="preserve">from Kaggle.com, </w:t>
+      </w:r>
+      <w:r>
+        <w:rPr>
+          <w:rFonts w:cs="Calibri"/>
+          <w:szCs w:val="22"/>
+        </w:rPr>
+        <w:t>consisting of 5,110 records and 12 different attributes</w:t>
+      </w:r>
+      <w:r>
+        <w:rPr>
+          <w:rFonts w:cs="Calibri"/>
+          <w:szCs w:val="22"/>
+        </w:rPr>
+        <w:t xml:space="preserve"> (</w:t>
+      </w:r>
+      <w:r>
+        <w:rPr>
+          <w:rFonts w:cs="Calibri"/>
+          <w:szCs w:val="22"/>
+        </w:rPr>
+        <w:t xml:space="preserve">R Core Team, 2021; </w:t>
+      </w:r>
+      <w:r>
+        <w:rPr>
+          <w:rFonts w:cs="Calibri"/>
+          <w:szCs w:val="22"/>
+        </w:rPr>
+        <w:t>Palacios</w:t>
+      </w:r>
+      <w:r>
+        <w:rPr>
+          <w:rFonts w:cs="Calibri"/>
+          <w:szCs w:val="22"/>
+        </w:rPr>
+        <w:t>, 2021)</w:t>
+      </w:r>
+      <w:r>
+        <w:rPr>
+          <w:rFonts w:cs="Calibri"/>
+          <w:szCs w:val="22"/>
+        </w:rPr>
+        <w:t xml:space="preserve">.  </w:t>
+      </w:r>
+      <w:r>
+        <w:rPr>
+          <w:rFonts w:cs="Calibri"/>
+          <w:szCs w:val="22"/>
+        </w:rPr>
+        <w:t xml:space="preserve">The </w:t>
+      </w:r>
+      <w:r>
+        <w:rPr>
+          <w:rFonts w:cs="Calibri"/>
+          <w:szCs w:val="22"/>
+        </w:rPr>
+        <w:t>arbitrary “id” attribute was removed from the data</w:t>
+      </w:r>
+      <w:r>
+        <w:rPr>
+          <w:rFonts w:cs="Calibri"/>
+          <w:szCs w:val="22"/>
+        </w:rPr>
+        <w:t xml:space="preserve"> </w:t>
+      </w:r>
+      <w:r>
+        <w:rPr>
+          <w:rFonts w:cs="Calibri"/>
+          <w:szCs w:val="22"/>
+        </w:rPr>
+        <w:t xml:space="preserve">and attributes were converted to the correct type. </w:t>
+      </w:r>
+      <w:r>
+        <w:rPr>
+          <w:rFonts w:cs="Calibri"/>
+          <w:szCs w:val="22"/>
+        </w:rPr>
+        <w:t xml:space="preserve">201 observations were missing BMI values and were subsequently removed from the data. </w:t>
+      </w:r>
+    </w:p>
+    <w:p>
+      <w:pPr>
+        <w:rPr>
+          <w:rFonts w:cs="Calibri"/>
+          <w:szCs w:val="22"/>
+        </w:rPr>
+      </w:pPr>
+      <w:r>
+        <w:rPr>
+          <w:rFonts w:cs="Calibri"/>
+          <w:szCs w:val="22"/>
+        </w:rPr>
+        <w:t xml:space="preserve">To explore the data, </w:t>
+      </w:r>
+      <w:r>
+        <w:rPr>
+          <w:rFonts w:cs="Calibri"/>
+          <w:szCs w:val="22"/>
+        </w:rPr>
+        <w:t xml:space="preserve">we created </w:t>
+      </w:r>
+      <w:r>
+        <w:rPr>
+          <w:rFonts w:cs="Calibri"/>
+          <w:szCs w:val="22"/>
+        </w:rPr>
+        <w:t xml:space="preserve">a </w:t>
+      </w:r>
+      <w:r>
+        <w:rPr>
+          <w:rFonts w:cs="Calibri"/>
+          <w:szCs w:val="22"/>
+        </w:rPr>
+        <w:t xml:space="preserve">regular and normalized bar plot of each categorical attribute overlaid with the target stroke attribute. </w:t>
+      </w:r>
+      <w:r>
+        <w:rPr>
+          <w:rFonts w:cs="Calibri"/>
+          <w:szCs w:val="22"/>
+        </w:rPr>
+        <w:t xml:space="preserve">When normalized the </w:t>
+      </w:r>
+      <w:r>
+        <w:rPr>
+          <w:rFonts w:cs="Calibri"/>
+          <w:szCs w:val="22"/>
+        </w:rPr>
+        <w:t>presence</w:t>
+      </w:r>
+      <w:r>
+        <w:rPr>
+          <w:rFonts w:cs="Calibri"/>
+          <w:szCs w:val="22"/>
+        </w:rPr>
+        <w:t xml:space="preserve"> of heart disease or hypertension exhibited the largest relationship with </w:t>
+      </w:r>
+      <w:r>
+        <w:rPr>
+          <w:rFonts w:cs="Calibri"/>
+          <w:szCs w:val="22"/>
+        </w:rPr>
+        <w:t>having a stroke (</w:t>
+      </w:r>
+      <w:r>
+        <w:rPr>
+          <w:rFonts w:cs="Calibri"/>
+          <w:szCs w:val="22"/>
+          <w:highlight w:val="yellow"/>
+        </w:rPr>
+        <w:t>Figure if we have room</w:t>
+      </w:r>
+      <w:r>
+        <w:rPr>
+          <w:rFonts w:cs="Calibri"/>
+          <w:szCs w:val="22"/>
+        </w:rPr>
+        <w:t xml:space="preserve">). For numeric </w:t>
+      </w:r>
+      <w:r>
+        <w:rPr>
+          <w:rFonts w:cs="Calibri"/>
+          <w:szCs w:val="22"/>
+        </w:rPr>
+        <w:t>attributes</w:t>
+      </w:r>
+      <w:r>
+        <w:rPr>
+          <w:rFonts w:cs="Calibri"/>
+          <w:szCs w:val="22"/>
+        </w:rPr>
+        <w:t xml:space="preserve"> a</w:t>
+      </w:r>
+      <w:r>
+        <w:rPr>
+          <w:rFonts w:cs="Calibri"/>
+          <w:szCs w:val="22"/>
+        </w:rPr>
+        <w:t xml:space="preserve"> regular and normalized histogram was </w:t>
+      </w:r>
+      <w:r>
+        <w:rPr>
+          <w:rFonts w:cs="Calibri"/>
+          <w:szCs w:val="22"/>
+        </w:rPr>
+        <w:t>coded. After normalizing, age had a clear, direct</w:t>
+      </w:r>
+      <w:r>
+        <w:rPr>
+          <w:rFonts w:cs="Calibri"/>
+          <w:szCs w:val="22"/>
+        </w:rPr>
+        <w:t xml:space="preserve"> relationship with a stroke occurring in patients</w:t>
+      </w:r>
+      <w:r>
+        <w:rPr>
+          <w:rFonts w:cs="Calibri"/>
+          <w:szCs w:val="22"/>
+        </w:rPr>
+        <w:t xml:space="preserve"> </w:t>
+      </w:r>
+      <w:r>
+        <w:rPr>
+          <w:rFonts w:cs="Calibri"/>
+          <w:szCs w:val="22"/>
+        </w:rPr>
+        <w:t>(</w:t>
+      </w:r>
+      <w:r>
+        <w:rPr>
+          <w:rFonts w:cs="Calibri"/>
+          <w:szCs w:val="22"/>
+          <w:highlight w:val="yellow"/>
+        </w:rPr>
+        <w:t>Figure if we have room</w:t>
+      </w:r>
+      <w:r>
+        <w:rPr>
+          <w:rFonts w:cs="Calibri"/>
+          <w:szCs w:val="22"/>
+        </w:rPr>
+        <w:t>)</w:t>
+      </w:r>
+      <w:r>
+        <w:rPr>
+          <w:rFonts w:cs="Calibri"/>
+          <w:szCs w:val="22"/>
+        </w:rPr>
+        <w:t>.</w:t>
+      </w:r>
+    </w:p>
+    <w:p>
+      <w:pPr>
+        <w:rPr>
+          <w:rFonts w:cs="Calibri"/>
+          <w:szCs w:val="22"/>
+        </w:rPr>
+      </w:pPr>
+      <w:r>
+        <w:rPr>
+          <w:rFonts w:cs="Calibri"/>
+          <w:szCs w:val="22"/>
+        </w:rPr>
+        <w:t>The data was split</w:t>
+      </w:r>
+      <w:r>
+        <w:rPr>
+          <w:rFonts w:cs="Calibri"/>
+          <w:szCs w:val="22"/>
+        </w:rPr>
+        <w:t xml:space="preserve"> into a training and testing dataset, making up 80% and 20% of the data respectively. </w:t>
+      </w:r>
+      <w:r>
+        <w:rPr>
+          <w:rFonts w:cs="Calibri"/>
+          <w:szCs w:val="22"/>
+        </w:rPr>
+        <w:t xml:space="preserve">The training data had a large imbalance for </w:t>
+      </w:r>
+      <w:r>
+        <w:rPr>
+          <w:rFonts w:cs="Calibri"/>
+          <w:szCs w:val="22"/>
+        </w:rPr>
+        <w:t xml:space="preserve">the target stroke attribute, with over 95% of </w:t>
+      </w:r>
+      <w:r>
+        <w:rPr>
+          <w:rFonts w:cs="Calibri"/>
+          <w:szCs w:val="22"/>
+        </w:rPr>
+        <w:lastRenderedPageBreak/>
+        <w:t xml:space="preserve">observations not having a stroke. The stroke class was balanced in the training data </w:t>
+      </w:r>
+      <w:r>
+        <w:rPr>
+          <w:rFonts w:cs="Calibri"/>
+          <w:szCs w:val="22"/>
+        </w:rPr>
+        <w:t xml:space="preserve">using </w:t>
+      </w:r>
+      <w:r>
+        <w:rPr>
+          <w:rFonts w:cs="Calibri"/>
+          <w:szCs w:val="22"/>
+        </w:rPr>
+        <w:t>random duplicate oversampling</w:t>
+      </w:r>
+      <w:r>
+        <w:rPr>
+          <w:rFonts w:cs="Calibri"/>
+          <w:szCs w:val="22"/>
+        </w:rPr>
+        <w:t xml:space="preserve">, making each </w:t>
+      </w:r>
+      <w:r>
+        <w:rPr>
+          <w:rFonts w:cs="Calibri"/>
+          <w:szCs w:val="22"/>
+        </w:rPr>
+        <w:t xml:space="preserve">class of stroke equal. </w:t>
+      </w:r>
+      <w:r>
+        <w:rPr>
+          <w:rFonts w:cs="Calibri"/>
+          <w:szCs w:val="22"/>
+        </w:rPr>
+        <w:t xml:space="preserve">We selected important </w:t>
+      </w:r>
+      <w:r>
+        <w:rPr>
+          <w:rFonts w:cs="Calibri"/>
+          <w:szCs w:val="22"/>
+        </w:rPr>
+        <w:t xml:space="preserve">explanatory attributes by using the Boruta algorithm on the </w:t>
+      </w:r>
+      <w:r>
+        <w:rPr>
+          <w:rFonts w:cs="Calibri"/>
+          <w:szCs w:val="22"/>
+        </w:rPr>
+        <w:t xml:space="preserve">balanced data. Each </w:t>
+      </w:r>
+      <w:r>
+        <w:rPr>
+          <w:rFonts w:cs="Calibri"/>
+          <w:szCs w:val="22"/>
+        </w:rPr>
+        <w:t xml:space="preserve">variable had a much higher importance </w:t>
+      </w:r>
+      <w:r>
+        <w:rPr>
+          <w:rFonts w:cs="Calibri"/>
+          <w:szCs w:val="22"/>
+        </w:rPr>
+        <w:t>than the shadow data, so every attribute was considered in modelling (Figure 2.</w:t>
+      </w:r>
+      <w:r>
+        <w:rPr>
+          <w:rFonts w:cs="Calibri"/>
+          <w:szCs w:val="22"/>
+          <w:highlight w:val="red"/>
+        </w:rPr>
+        <w:t>X</w:t>
+      </w:r>
+      <w:r>
+        <w:rPr>
+          <w:rFonts w:cs="Calibri"/>
+          <w:szCs w:val="22"/>
+        </w:rPr>
+        <w:t xml:space="preserve">). </w:t>
+      </w:r>
+    </w:p>
+    <w:p>
+      <w:pPr>
+        <w:jc w:val="center"/>
+        <w:rPr>
+          <w:rFonts w:cs="Calibri"/>
+          <w:szCs w:val="22"/>
+        </w:rPr>
+      </w:pPr>
+      <w:r>
+        <w:rPr>
+          <w:rFonts w:cs="Calibri"/>
+          <w:noProof/>
+          <w:szCs w:val="22"/>
+          <w:shd w:val="clear" w:color="auto" w:fill="auto"/>
+        </w:rPr>
+        <mc:AlternateContent>
+          <mc:Choice Requires="wps">
+            <w:drawing>
+              <wp:anchor distT="0" distB="0" distL="114300" distR="114300" simplePos="0" relativeHeight="251659264" behindDoc="0" locked="0" layoutInCell="1" allowOverlap="1" wp14:anchorId="75990449" wp14:editId="611D0099">
+                <wp:simplePos x="0" y="0"/>
+                <wp:positionH relativeFrom="column">
+                  <wp:posOffset>1866900</wp:posOffset>
+                </wp:positionH>
+                <wp:positionV relativeFrom="paragraph">
+                  <wp:posOffset>3154680</wp:posOffset>
+                </wp:positionV>
+                <wp:extent cx="2872740" cy="487680"/>
+                <wp:effectExtent l="0" t="0" r="3810" b="7620"/>
+                <wp:wrapNone/>
+                <wp:docPr id="2" name="Text Box 2"/>
+                <wp:cNvGraphicFramePr/>
+                <a:graphic xmlns:a="http://schemas.openxmlformats.org/drawingml/2006/main">
+                  <a:graphicData uri="http://schemas.microsoft.com/office/word/2010/wordprocessingShape">
+                    <wps:wsp>
+                      <wps:cNvSpPr txBox="1"/>
+                      <wps:spPr>
+                        <a:xfrm>
+                          <a:off x="0" y="0"/>
+                          <a:ext cx="2872740" cy="487680"/>
+                        </a:xfrm>
+                        <a:prstGeom prst="rect">
+                          <a:avLst/>
+                        </a:prstGeom>
+                        <a:solidFill>
+                          <a:schemeClr val="lt1"/>
+                        </a:solidFill>
+                        <a:ln w="6350">
+                          <a:noFill/>
+                        </a:ln>
+                      </wps:spPr>
+                      <wps:txbx>
+                        <w:txbxContent>
+                          <w:p>
+                            <w:pPr>
+                              <w:spacing w:line="240" w:lineRule="auto"/>
+                              <w:ind w:firstLine="0"/>
+                              <w:rPr>
+                                <w:sz w:val="18"/>
+                                <w:szCs w:val="18"/>
+                              </w:rPr>
+                            </w:pPr>
+                            <w:r>
+                              <w:rPr>
+                                <w:sz w:val="18"/>
+                                <w:szCs w:val="18"/>
+                              </w:rPr>
+                              <w:t>Figure 2.</w:t>
+                            </w:r>
+                            <w:r>
+                              <w:rPr>
+                                <w:sz w:val="18"/>
+                                <w:szCs w:val="18"/>
+                                <w:highlight w:val="red"/>
+                              </w:rPr>
+                              <w:t>X</w:t>
+                            </w:r>
+                            <w:r>
+                              <w:rPr>
+                                <w:sz w:val="18"/>
+                                <w:szCs w:val="18"/>
+                              </w:rPr>
+                              <w:t xml:space="preserve">. Output of Boruta on balanced </w:t>
+                            </w:r>
+                            <w:r>
+                              <w:rPr>
+                                <w:sz w:val="18"/>
+                                <w:szCs w:val="18"/>
+                              </w:rPr>
+                              <w:t xml:space="preserve">data. Explanatory attributes are in </w:t>
+                            </w:r>
+                            <w:proofErr w:type="gramStart"/>
+                            <w:r>
+                              <w:rPr>
+                                <w:sz w:val="18"/>
+                                <w:szCs w:val="18"/>
+                              </w:rPr>
+                              <w:t>green</w:t>
+                            </w:r>
+                            <w:proofErr w:type="gramEnd"/>
+                            <w:r>
+                              <w:rPr>
+                                <w:sz w:val="18"/>
+                                <w:szCs w:val="18"/>
+                              </w:rPr>
+                              <w:t xml:space="preserve"> and the shadow data are in blue</w:t>
+                            </w:r>
+                          </w:p>
+                        </w:txbxContent>
+                      </wps:txbx>
+                      <wps:bodyPr rot="0" spcFirstLastPara="0" vertOverflow="overflow" horzOverflow="overflow" vert="horz" wrap="square" lIns="91440" tIns="45720" rIns="91440" bIns="45720" numCol="1" spcCol="0" rtlCol="0" fromWordArt="0" anchor="t" anchorCtr="0" forceAA="0" compatLnSpc="1">
+                        <a:prstTxWarp prst="textNoShape">
+                          <a:avLst/>
+                        </a:prstTxWarp>
+                        <a:noAutofit/>
+                      </wps:bodyPr>
+                    </wps:wsp>
+                  </a:graphicData>
+                </a:graphic>
+                <wp14:sizeRelV relativeFrom="margin">
+                  <wp14:pctHeight>0</wp14:pctHeight>
+                </wp14:sizeRelV>
+              </wp:anchor>
+            </w:drawing>
+          </mc:Choice>
+          <mc:Fallback>
+            <w:pict>
+              <v:shapetype w14:anchorId="75990449" id="_x0000_t202" coordsize="21600,21600" o:spt="202" path="m,l,21600r21600,l21600,xe">
+                <v:stroke joinstyle="miter"/>
+                <v:path gradientshapeok="t" o:connecttype="rect"/>
+              </v:shapetype>
+              <v:shape id="Text Box 2" o:spid="_x0000_s1026" type="#_x0000_t202" style="position:absolute;left:0;text-align:left;margin-left:147pt;margin-top:248.4pt;width:226.2pt;height:38.4pt;z-index:251659264;visibility:visible;mso-wrap-style:square;mso-height-percent:0;mso-wrap-distance-left:9pt;mso-wrap-distance-top:0;mso-wrap-distance-right:9pt;mso-wrap-distance-bottom:0;mso-position-horizontal:absolute;mso-position-horizontal-relative:text;mso-position-vertical:absolute;mso-position-vertical-relative:text;mso-height-percent:0;mso-height-relative:margin;v-text-anchor:top" o:gfxdata="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" fillcolor="white [3201]" stroked="f" strokeweight=".5pt">
+                <v:textbox>
+                  <w:txbxContent>
+                    <w:p>
+                      <w:pPr>
+                        <w:spacing w:line="240" w:lineRule="auto"/>
+                        <w:ind w:firstLine="0"/>
+                        <w:rPr>
+                          <w:sz w:val="18"/>
+                          <w:szCs w:val="18"/>
+                        </w:rPr>
+                      </w:pPr>
+                      <w:r>
+                        <w:rPr>
+                          <w:sz w:val="18"/>
+                          <w:szCs w:val="18"/>
+                        </w:rPr>
+                        <w:t>Figure 2.</w:t>
+                      </w:r>
+                      <w:r>
+                        <w:rPr>
+                          <w:sz w:val="18"/>
+                          <w:szCs w:val="18"/>
+                          <w:highlight w:val="red"/>
+                        </w:rPr>
+                        <w:t>X</w:t>
+                      </w:r>
+                      <w:r>
+                        <w:rPr>
+                          <w:sz w:val="18"/>
+                          <w:szCs w:val="18"/>
+                        </w:rPr>
+                        <w:t xml:space="preserve">. Output of Boruta on balanced </w:t>
+                      </w:r>
+                      <w:r>
+                        <w:rPr>
+                          <w:sz w:val="18"/>
+                          <w:szCs w:val="18"/>
+                        </w:rPr>
+                        <w:t xml:space="preserve">data. Explanatory attributes are in </w:t>
+                      </w:r>
+                      <w:proofErr w:type="gramStart"/>
+                      <w:r>
+                        <w:rPr>
+                          <w:sz w:val="18"/>
+                          <w:szCs w:val="18"/>
+                        </w:rPr>
+                        <w:t>green</w:t>
+                      </w:r>
+                      <w:proofErr w:type="gramEnd"/>
+                      <w:r>
+                        <w:rPr>
+                          <w:sz w:val="18"/>
+                          <w:szCs w:val="18"/>
+                        </w:rPr>
+                        <w:t xml:space="preserve"> and the shadow data are in blue</w:t>
+                      </w:r>
+                    </w:p>
+                  </w:txbxContent>
+                </v:textbox>
+              </v:shape>
+            </w:pict>
+          </mc:Fallback>
+        </mc:AlternateContent>
+      </w:r>
+      <w:r>
+        <w:rPr>
+          <w:rFonts w:cs="Calibri"/>
+          <w:noProof/>
+          <w:szCs w:val="22"/>
+        </w:rPr>
+        <w:drawing>
+          <wp:inline distT="0" distB="0" distL="0" distR="0" wp14:anchorId="62B55911" wp14:editId="007F51F6">
+            <wp:extent cx="3566160" cy="3103626"/>
+            <wp:effectExtent l="0" t="0" r="0" b="1905"/>
+            <wp:docPr id="1" name="Picture 1" descr="Chart, waterfall chart&#10;&#10;Description automatically generated"/>
+            <wp:cNvGraphicFramePr>
+              <a:graphicFrameLocks xmlns:a="http://schemas.openxmlformats.org/drawingml/2006/main" noChangeAspect="1"/>
+            </wp:cNvGraphicFramePr>
+            <a:graphic xmlns:a="http://schemas.openxmlformats.org/drawingml/2006/main">
+              <a:graphicData uri="http://schemas.openxmlformats.org/drawingml/2006/picture">
+                <pic:pic xmlns:pic="http://schemas.openxmlformats.org/drawingml/2006/picture">
+                  <pic:nvPicPr>
+                    <pic:cNvPr id="1" name="Picture 1" descr="Chart, waterfall chart&#10;&#10;Description automatically generated"/>
+                    <pic:cNvPicPr/>
+                  </pic:nvPicPr>
+                  <pic:blipFill>
+                    <a:blip r:embed="rId8">
+                      <a:extLst>
+                        <a:ext uri="{28A0092B-C50C-407E-A947-70E740481C1C}">
+                          <a14:useLocalDpi xmlns:a14="http://schemas.microsoft.com/office/drawing/2010/main" val="0"/>
+                        </a:ext>
+                      </a:extLst>
+                    </a:blip>
+                    <a:stretch>
+                      <a:fillRect/>
+                    </a:stretch>
+                  </pic:blipFill>
+                  <pic:spPr>
+                    <a:xfrm>
+                      <a:off x="0" y="0"/>
+                      <a:ext cx="3624577" cy="3154466"/>
+                    </a:xfrm>
+                    <a:prstGeom prst="rect">
+                      <a:avLst/>
+                    </a:prstGeom>
+                  </pic:spPr>
+                </pic:pic>
+              </a:graphicData>
+            </a:graphic>
+          </wp:inline>
+        </w:drawing>
+      </w:r>
+    </w:p>
+    <w:p>
+      <w:pPr>
+        <w:rPr>
+          <w:rFonts w:cs="Calibri"/>
+          <w:szCs w:val="22"/>
+        </w:rPr>
+      </w:pPr>
+    </w:p>
+    <w:p>
+      <w:pPr>
+        <w:rPr>
+          <w:rFonts w:cs="Calibri"/>
+          <w:szCs w:val="22"/>
+        </w:rPr>
+      </w:pPr>
+    </w:p>
+    <w:p>
+      <w:pPr>
+        <w:rPr>
+          <w:rFonts w:cs="Calibri"/>
+          <w:szCs w:val="22"/>
+        </w:rPr>
+      </w:pPr>
+      <w:r>
+        <w:rPr>
+          <w:rFonts w:cs="Calibri"/>
+          <w:szCs w:val="22"/>
+        </w:rPr>
+        <w:t xml:space="preserve">The attributes considered for model development </w:t>
+      </w:r>
+      <w:r>
+        <w:rPr>
+          <w:rFonts w:cs="Calibri"/>
+          <w:szCs w:val="22"/>
+        </w:rPr>
+        <w:t>were</w:t>
       </w:r>
       <w:r>
         <w:rPr>
@@ -552,49 +1259,42 @@
           <w:rFonts w:cs="Calibri"/>
           <w:szCs w:val="22"/>
         </w:rPr>
-        <w:t xml:space="preserve">.  The target variable in the data set is “stroke”.  </w:t>
-      </w:r>
-      <w:r>
-        <w:rPr>
-          <w:rFonts w:cs="Calibri"/>
-          <w:szCs w:val="22"/>
-        </w:rPr>
-        <w:t xml:space="preserve"> The data set includes continuous, categorical</w:t>
-      </w:r>
-      <w:r>
-        <w:rPr>
-          <w:rFonts w:cs="Calibri"/>
-          <w:szCs w:val="22"/>
-        </w:rPr>
-        <w:t>, and binary data</w:t>
-      </w:r>
-      <w:r>
-        <w:rPr>
-          <w:rFonts w:cs="Calibri"/>
-          <w:szCs w:val="22"/>
-        </w:rPr>
-        <w:t>.  The data has been cleaned</w:t>
-      </w:r>
-      <w:r>
-        <w:rPr>
-          <w:rFonts w:cs="Calibri"/>
-          <w:szCs w:val="22"/>
-        </w:rPr>
-        <w:t xml:space="preserve"> and an exploratory data analysis has been completed to support transition into the modeling phase.  </w:t>
-      </w:r>
-      <w:r>
-        <w:rPr>
-          <w:rFonts w:cs="Calibri"/>
-          <w:szCs w:val="22"/>
-        </w:rPr>
-        <w:t>This has given us an initial look into which predictor variables may be best suited for</w:t>
-      </w:r>
-      <w:r>
-        <w:rPr>
-          <w:rFonts w:cs="Calibri"/>
-          <w:szCs w:val="22"/>
-        </w:rPr>
-        <w:t xml:space="preserve"> use in our predictive models.  </w:t>
+        <w:t xml:space="preserve">.  </w:t>
+      </w:r>
+      <w:r>
+        <w:rPr>
+          <w:rFonts w:cs="Calibri"/>
+          <w:szCs w:val="22"/>
+        </w:rPr>
+        <w:t xml:space="preserve">A variety of models </w:t>
+      </w:r>
+      <w:r>
+        <w:rPr>
+          <w:rFonts w:cs="Calibri"/>
+          <w:szCs w:val="22"/>
+        </w:rPr>
+        <w:t xml:space="preserve">will be evaluated </w:t>
+      </w:r>
+      <w:r>
+        <w:rPr>
+          <w:rFonts w:cs="Calibri"/>
+          <w:szCs w:val="22"/>
+        </w:rPr>
+        <w:t>on a many metrics, particu</w:t>
+      </w:r>
+      <w:r>
+        <w:rPr>
+          <w:rFonts w:cs="Calibri"/>
+          <w:szCs w:val="22"/>
+        </w:rPr>
+        <w:t>larly</w:t>
+      </w:r>
+      <w:r>
+        <w:rPr>
+          <w:rFonts w:cs="Calibri"/>
+          <w:szCs w:val="22"/>
+        </w:rPr>
+        <w:t xml:space="preserve"> accuracy and sensitivity.</w:t>
       </w:r>
     </w:p>
     <w:p>
@@ -636,8 +1336,19 @@
           <w:bCs/>
           <w:szCs w:val="22"/>
         </w:rPr>
-        <w:t>Data Prepartation</w:t>
-      </w:r>
+        <w:t xml:space="preserve">Data </w:t>
+      </w:r>
+      <w:proofErr w:type="spellStart"/>
+      <w:r>
+        <w:rPr>
+          <w:rFonts w:cs="Calibri"/>
+          <w:b/>
+          <w:bCs/>
+          <w:szCs w:val="22"/>
+        </w:rPr>
+        <w:t>Prepartation</w:t>
+      </w:r>
+      <w:proofErr w:type="spellEnd"/>
     </w:p>
     <w:p>
       <w:pPr>
@@ -678,35 +1389,35 @@
         <w:rPr>
           <w:rFonts w:ascii="Calibri" w:hAnsi="Calibri" w:cs="Calibri"/>
         </w:rPr>
+        <w:t>Logistic Regression</w:t>
+      </w:r>
+    </w:p>
+    <w:p>
+      <w:pPr>
+        <w:pStyle w:val="Heading1"/>
+        <w:rPr>
+          <w:rFonts w:ascii="Calibri" w:hAnsi="Calibri" w:cs="Calibri"/>
+        </w:rPr>
+      </w:pPr>
+      <w:r>
+        <w:rPr>
+          <w:rFonts w:ascii="Calibri" w:hAnsi="Calibri" w:cs="Calibri"/>
+        </w:rPr>
+        <w:t>Random Forest</w:t>
+      </w:r>
+    </w:p>
+    <w:p>
+      <w:pPr>
+        <w:pStyle w:val="Heading1"/>
+        <w:rPr>
+          <w:rFonts w:ascii="Calibri" w:hAnsi="Calibri" w:cs="Calibri"/>
+        </w:rPr>
+      </w:pPr>
+      <w:r>
+        <w:rPr>
+          <w:rFonts w:ascii="Calibri" w:hAnsi="Calibri" w:cs="Calibri"/>
+        </w:rPr>
         <w:lastRenderedPageBreak/>
-        <w:t>Logistic Regression</w:t>
-      </w:r>
-    </w:p>
-    <w:p>
-      <w:pPr>
-        <w:pStyle w:val="Heading1"/>
-        <w:rPr>
-          <w:rFonts w:ascii="Calibri" w:hAnsi="Calibri" w:cs="Calibri"/>
-        </w:rPr>
-      </w:pPr>
-      <w:r>
-        <w:rPr>
-          <w:rFonts w:ascii="Calibri" w:hAnsi="Calibri" w:cs="Calibri"/>
-        </w:rPr>
-        <w:t>Random Forest</w:t>
-      </w:r>
-    </w:p>
-    <w:p>
-      <w:pPr>
-        <w:pStyle w:val="Heading1"/>
-        <w:rPr>
-          <w:rFonts w:ascii="Calibri" w:hAnsi="Calibri" w:cs="Calibri"/>
-        </w:rPr>
-      </w:pPr>
-      <w:r>
-        <w:rPr>
-          <w:rFonts w:ascii="Calibri" w:hAnsi="Calibri" w:cs="Calibri"/>
-        </w:rPr>
         <w:t>Naïve Bayes</w:t>
       </w:r>
     </w:p>
@@ -774,6 +1485,7 @@
     <w:p>
       <w:pPr>
         <w:pStyle w:val="Heading1"/>
+        <w:spacing w:line="240" w:lineRule="auto"/>
         <w:rPr>
           <w:rFonts w:ascii="Calibri" w:hAnsi="Calibri" w:cs="Calibri"/>
         </w:rPr>
@@ -833,13 +1545,41 @@
           <w:szCs w:val="22"/>
         </w:rPr>
       </w:pPr>
+      <w:proofErr w:type="spellStart"/>
       <w:r>
         <w:rPr>
           <w:rFonts w:ascii="Calibri" w:hAnsi="Calibri" w:cs="Calibri"/>
           <w:sz w:val="22"/>
           <w:szCs w:val="22"/>
         </w:rPr>
-        <w:t>Emon, M. U., Keya, M. S., Meghla, T. I., Rahman, M. M., Al Mamun, M. S., &amp; Kaiser, M. S. (2020, November). Performance analysis of machine learning approaches in stroke prediction. In </w:t>
+        <w:t>Emon</w:t>
+      </w:r>
+      <w:proofErr w:type="spellEnd"/>
+      <w:r>
+        <w:rPr>
+          <w:rFonts w:ascii="Calibri" w:hAnsi="Calibri" w:cs="Calibri"/>
+          <w:sz w:val="22"/>
+          <w:szCs w:val="22"/>
+        </w:rPr>
+        <w:t xml:space="preserve">, M. U., Keya, M. S., </w:t>
+      </w:r>
+      <w:proofErr w:type="spellStart"/>
+      <w:r>
+        <w:rPr>
+          <w:rFonts w:ascii="Calibri" w:hAnsi="Calibri" w:cs="Calibri"/>
+          <w:sz w:val="22"/>
+          <w:szCs w:val="22"/>
+        </w:rPr>
+        <w:t>Meghla</w:t>
+      </w:r>
+      <w:proofErr w:type="spellEnd"/>
+      <w:r>
+        <w:rPr>
+          <w:rFonts w:ascii="Calibri" w:hAnsi="Calibri" w:cs="Calibri"/>
+          <w:sz w:val="22"/>
+          <w:szCs w:val="22"/>
+        </w:rPr>
+        <w:t>, T. I., Rahman, M. M., Al Mamun, M. S., &amp; Kaiser, M. S. (2020, November). Performance analysis of machine learning approaches in stroke prediction. In </w:t>
       </w:r>
       <w:r>
         <w:rPr>
@@ -865,6 +1605,7 @@
         <w:tabs>
           <w:tab w:val="clear" w:pos="3068"/>
         </w:tabs>
+        <w:spacing w:line="240" w:lineRule="auto"/>
         <w:ind w:left="720" w:hanging="720"/>
         <w:rPr>
           <w:rFonts w:cs="Calibri"/>
@@ -878,7 +1619,25 @@
           <w:color w:val="222222"/>
           <w:szCs w:val="22"/>
         </w:rPr>
-        <w:t>Murphy, S. J., &amp; Werring, D. J. (2020). Stroke: causes and clinical features. </w:t>
+        <w:t xml:space="preserve">Murphy, S. J., &amp; </w:t>
+      </w:r>
+      <w:proofErr w:type="spellStart"/>
+      <w:r>
+        <w:rPr>
+          <w:rFonts w:cs="Calibri"/>
+          <w:color w:val="222222"/>
+          <w:szCs w:val="22"/>
+        </w:rPr>
+        <w:t>Werring</w:t>
+      </w:r>
+      <w:proofErr w:type="spellEnd"/>
+      <w:r>
+        <w:rPr>
+          <w:rFonts w:cs="Calibri"/>
+          <w:color w:val="222222"/>
+          <w:szCs w:val="22"/>
+        </w:rPr>
+        <w:t>, D. J. (2020). Stroke: causes and clinical features. </w:t>
       </w:r>
       <w:r>
         <w:rPr>
@@ -916,63 +1675,28 @@
         </w:rPr>
         <w:t>(9), 561-566.</w:t>
       </w:r>
+      <w:r>
+        <w:rPr>
+          <w:rFonts w:cs="Calibri"/>
+          <w:color w:val="222222"/>
+          <w:szCs w:val="22"/>
+        </w:rPr>
+        <w:tab/>
+      </w:r>
     </w:p>
     <w:p>
       <w:pPr>
         <w:tabs>
           <w:tab w:val="clear" w:pos="3068"/>
         </w:tabs>
-        <w:ind w:firstLine="0"/>
+        <w:spacing w:line="240" w:lineRule="auto"/>
+        <w:ind w:left="720" w:hanging="720"/>
         <w:rPr>
           <w:rFonts w:cs="Calibri"/>
           <w:color w:val="222222"/>
           <w:szCs w:val="22"/>
         </w:rPr>
       </w:pPr>
-      <w:r>
-        <w:rPr>
-          <w:rFonts w:cs="Calibri"/>
-          <w:color w:val="222222"/>
-          <w:szCs w:val="22"/>
-        </w:rPr>
-        <w:t>Pandian, J. D., Gall, S. L., Kate, M. P., Silva, G. S., Akinyemi, R. O., Ovbiagele, B. I., ... &amp; Thrift, A. G. (2018). Prevention of stroke: a global perspective. </w:t>
-      </w:r>
-      <w:r>
-        <w:rPr>
-          <w:rFonts w:cs="Calibri"/>
-          <w:i/>
-          <w:iCs/>
-          <w:color w:val="222222"/>
-          <w:szCs w:val="22"/>
-        </w:rPr>
-        <w:t>The Lancet</w:t>
-      </w:r>
-      <w:r>
-        <w:rPr>
-          <w:rFonts w:cs="Calibri"/>
-          <w:color w:val="222222"/>
-          <w:szCs w:val="22"/>
-        </w:rPr>
-        <w:t>, </w:t>
-      </w:r>
-      <w:r>
-        <w:rPr>
-          <w:rFonts w:cs="Calibri"/>
-          <w:i/>
-          <w:iCs/>
-          <w:color w:val="222222"/>
-          <w:szCs w:val="22"/>
-        </w:rPr>
-        <w:t>392</w:t>
-      </w:r>
-      <w:r>
-        <w:rPr>
-          <w:rFonts w:cs="Calibri"/>
-          <w:color w:val="222222"/>
-          <w:szCs w:val="22"/>
-        </w:rPr>
-        <w:t>(10154), 1269-1278.</w:t>
-      </w:r>
     </w:p>
     <w:p>
       <w:pPr>
@@ -983,6 +1707,69 @@
         <w:ind w:firstLine="0"/>
         <w:rPr>
           <w:rFonts w:cs="Calibri"/>
+          <w:szCs w:val="22"/>
+        </w:rPr>
+      </w:pPr>
+      <w:r>
+        <w:rPr>
+          <w:rFonts w:cs="Calibri"/>
+          <w:szCs w:val="22"/>
+        </w:rPr>
+        <w:t xml:space="preserve">Palacios, F. S. (2021, January 26). </w:t>
+      </w:r>
+      <w:r>
+        <w:rPr>
+          <w:rFonts w:cs="Calibri"/>
+          <w:i/>
+          <w:iCs/>
+          <w:szCs w:val="22"/>
+        </w:rPr>
+        <w:t>Stroke prediction dataset</w:t>
+      </w:r>
+      <w:r>
+        <w:rPr>
+          <w:rFonts w:cs="Calibri"/>
+          <w:szCs w:val="22"/>
+        </w:rPr>
+        <w:t xml:space="preserve">. Kaggle. Retrieved April 14, 2022, from </w:t>
+      </w:r>
+      <w:r>
+        <w:rPr>
+          <w:rFonts w:cs="Calibri"/>
+          <w:szCs w:val="22"/>
+        </w:rPr>
+        <w:tab/>
+      </w:r>
+      <w:r>
+        <w:rPr>
+          <w:rFonts w:cs="Calibri"/>
+          <w:szCs w:val="22"/>
+        </w:rPr>
+        <w:t xml:space="preserve">https://www.kaggle.com/datasets/fedesoriano/stroke-prediction-dataset </w:t>
+      </w:r>
+    </w:p>
+    <w:p>
+      <w:pPr>
+        <w:tabs>
+          <w:tab w:val="clear" w:pos="3068"/>
+        </w:tabs>
+        <w:spacing w:line="240" w:lineRule="auto"/>
+        <w:ind w:firstLine="0"/>
+        <w:rPr>
+          <w:rFonts w:cs="Calibri"/>
+          <w:szCs w:val="22"/>
+        </w:rPr>
+      </w:pPr>
+    </w:p>
+    <w:p>
+      <w:pPr>
+        <w:tabs>
+          <w:tab w:val="clear" w:pos="3068"/>
+        </w:tabs>
+        <w:spacing w:line="240" w:lineRule="auto"/>
+        <w:ind w:firstLine="0"/>
+        <w:rPr>
+          <w:rFonts w:cs="Calibri"/>
           <w:color w:val="222222"/>
           <w:szCs w:val="22"/>
         </w:rPr>
@@ -993,7 +1780,41 @@
           <w:color w:val="222222"/>
           <w:szCs w:val="22"/>
         </w:rPr>
-        <w:t>Singh, M. S., &amp; Choudhary, P. (2017, August). Stroke prediction using artificial intelligence. In </w:t>
+        <w:t xml:space="preserve">Pandian, J. D., Gall, S. L., Kate, M. P., Silva, G. S., Akinyemi, R. O., </w:t>
+      </w:r>
+      <w:proofErr w:type="spellStart"/>
+      <w:r>
+        <w:rPr>
+          <w:rFonts w:cs="Calibri"/>
+          <w:color w:val="222222"/>
+          <w:szCs w:val="22"/>
+        </w:rPr>
+        <w:t>Ovbiagele</w:t>
+      </w:r>
+      <w:proofErr w:type="spellEnd"/>
+      <w:r>
+        <w:rPr>
+          <w:rFonts w:cs="Calibri"/>
+          <w:color w:val="222222"/>
+          <w:szCs w:val="22"/>
+        </w:rPr>
+        <w:t xml:space="preserve">, B. I., ... &amp; Thrift, A. G. (2018). </w:t>
+      </w:r>
+      <w:r>
+        <w:rPr>
+          <w:rFonts w:cs="Calibri"/>
+          <w:color w:val="222222"/>
+          <w:szCs w:val="22"/>
+        </w:rPr>
+        <w:tab/>
+      </w:r>
+      <w:r>
+        <w:rPr>
+          <w:rFonts w:cs="Calibri"/>
+          <w:color w:val="222222"/>
+          <w:szCs w:val="22"/>
+        </w:rPr>
+        <w:t>Prevention of stroke: a global perspective. </w:t>
       </w:r>
       <w:r>
         <w:rPr>
@@ -1003,7 +1824,15 @@
           <w:color w:val="222222"/>
           <w:szCs w:val="22"/>
         </w:rPr>
-        <w:t xml:space="preserve">2017 8th </w:t>
+        <w:t>The Lancet</w:t>
+      </w:r>
+      <w:r>
+        <w:rPr>
+          <w:rFonts w:cs="Calibri"/>
+          <w:color w:val="222222"/>
+          <w:szCs w:val="22"/>
+        </w:rPr>
+        <w:t>, </w:t>
       </w:r>
       <w:r>
         <w:rPr>
@@ -1013,7 +1842,121 @@
           <w:color w:val="222222"/>
           <w:szCs w:val="22"/>
         </w:rPr>
+        <w:t>392</w:t>
+      </w:r>
+      <w:r>
+        <w:rPr>
+          <w:rFonts w:cs="Calibri"/>
+          <w:color w:val="222222"/>
+          <w:szCs w:val="22"/>
+        </w:rPr>
+        <w:t>(10154), 1269-1278.</w:t>
+      </w:r>
+    </w:p>
+    <w:p>
+      <w:pPr>
+        <w:tabs>
+          <w:tab w:val="clear" w:pos="3068"/>
+        </w:tabs>
+        <w:spacing w:line="240" w:lineRule="auto"/>
+        <w:ind w:firstLine="0"/>
+        <w:rPr>
+          <w:rFonts w:cs="Calibri"/>
+          <w:color w:val="222222"/>
+          <w:szCs w:val="22"/>
+        </w:rPr>
+      </w:pPr>
+    </w:p>
+    <w:p>
+      <w:pPr>
+        <w:tabs>
+          <w:tab w:val="clear" w:pos="3068"/>
+        </w:tabs>
+        <w:spacing w:line="240" w:lineRule="auto"/>
+        <w:ind w:firstLine="0"/>
+        <w:rPr>
+          <w:rFonts w:cs="Calibri"/>
+          <w:color w:val="222222"/>
+          <w:szCs w:val="22"/>
+        </w:rPr>
+      </w:pPr>
+      <w:r>
+        <w:rPr>
+          <w:rFonts w:cs="Calibri"/>
+          <w:color w:val="222222"/>
+          <w:szCs w:val="22"/>
+        </w:rPr>
+        <w:t xml:space="preserve">R Core Team (2021). R: A language and environment for statistical computing. R Foundation for </w:t>
+      </w:r>
+      <w:r>
+        <w:rPr>
+          <w:rFonts w:cs="Calibri"/>
+          <w:color w:val="222222"/>
+          <w:szCs w:val="22"/>
+        </w:rPr>
         <w:tab/>
+      </w:r>
+      <w:r>
+        <w:rPr>
+          <w:rFonts w:cs="Calibri"/>
+          <w:color w:val="222222"/>
+          <w:szCs w:val="22"/>
+        </w:rPr>
+        <w:t xml:space="preserve">Statistical Computing, Vienna, Austria. URL </w:t>
+      </w:r>
+      <w:hyperlink r:id="rId9" w:history="1">
+        <w:r>
+          <w:rPr>
+            <w:rStyle w:val="Hyperlink"/>
+            <w:rFonts w:cs="Calibri"/>
+            <w:szCs w:val="22"/>
+          </w:rPr>
+          <w:t>https://www.R-project.org/</w:t>
+        </w:r>
+      </w:hyperlink>
+      <w:r>
+        <w:rPr>
+          <w:rFonts w:cs="Calibri"/>
+          <w:color w:val="222222"/>
+          <w:szCs w:val="22"/>
+        </w:rPr>
+        <w:t>.</w:t>
+      </w:r>
+    </w:p>
+    <w:p>
+      <w:pPr>
+        <w:tabs>
+          <w:tab w:val="clear" w:pos="3068"/>
+        </w:tabs>
+        <w:spacing w:line="240" w:lineRule="auto"/>
+        <w:ind w:firstLine="0"/>
+        <w:rPr>
+          <w:rFonts w:cs="Calibri"/>
+          <w:color w:val="222222"/>
+          <w:szCs w:val="22"/>
+        </w:rPr>
+      </w:pPr>
+    </w:p>
+    <w:p>
+      <w:pPr>
+        <w:tabs>
+          <w:tab w:val="clear" w:pos="3068"/>
+        </w:tabs>
+        <w:spacing w:line="240" w:lineRule="auto"/>
+        <w:ind w:firstLine="0"/>
+        <w:rPr>
+          <w:rFonts w:cs="Calibri"/>
+          <w:color w:val="222222"/>
+          <w:szCs w:val="22"/>
+        </w:rPr>
+      </w:pPr>
+      <w:r>
+        <w:rPr>
+          <w:rFonts w:cs="Calibri"/>
+          <w:color w:val="222222"/>
+          <w:szCs w:val="22"/>
+        </w:rPr>
+        <w:t>Singh, M. S., &amp; Choudhary, P. (2017, August). Stroke prediction using artificial intelligence. In </w:t>
       </w:r>
       <w:r>
         <w:rPr>
@@ -1023,6 +1966,26 @@
           <w:color w:val="222222"/>
           <w:szCs w:val="22"/>
         </w:rPr>
+        <w:t xml:space="preserve">2017 8th </w:t>
+      </w:r>
+      <w:r>
+        <w:rPr>
+          <w:rFonts w:cs="Calibri"/>
+          <w:i/>
+          <w:iCs/>
+          <w:color w:val="222222"/>
+          <w:szCs w:val="22"/>
+        </w:rPr>
+        <w:tab/>
+      </w:r>
+      <w:r>
+        <w:rPr>
+          <w:rFonts w:cs="Calibri"/>
+          <w:i/>
+          <w:iCs/>
+          <w:color w:val="222222"/>
+          <w:szCs w:val="22"/>
+        </w:rPr>
         <w:t>Annual Industrial Automation and Electromechanical Engineering Conference (IEMECON)</w:t>
       </w:r>
       <w:r>
@@ -1055,6 +2018,21 @@
         <w:tabs>
           <w:tab w:val="clear" w:pos="3068"/>
         </w:tabs>
+        <w:spacing w:line="240" w:lineRule="auto"/>
+        <w:ind w:firstLine="0"/>
+        <w:rPr>
+          <w:rFonts w:cs="Calibri"/>
+          <w:color w:val="222222"/>
+          <w:szCs w:val="22"/>
+        </w:rPr>
+      </w:pPr>
+    </w:p>
+    <w:p>
+      <w:pPr>
+        <w:tabs>
+          <w:tab w:val="clear" w:pos="3068"/>
+        </w:tabs>
+        <w:spacing w:line="240" w:lineRule="auto"/>
         <w:rPr>
           <w:rFonts w:cs="Calibri"/>
           <w:szCs w:val="22"/>
@@ -1070,6 +2048,7 @@
     </w:p>
     <w:p>
       <w:pPr>
+        <w:spacing w:line="240" w:lineRule="auto"/>
         <w:ind w:left="720" w:hanging="720"/>
         <w:rPr>
           <w:rFonts w:cs="Calibri"/>
@@ -1078,7 +2057,7 @@
       </w:pPr>
     </w:p>
     <w:sectPr>
-      <w:headerReference w:type="default" r:id="rId8"/>
+      <w:headerReference w:type="default" r:id="rId10"/>
       <w:pgSz w:w="12240" w:h="15840"/>
       <w:pgMar w:top="1440" w:right="1440" w:bottom="1440" w:left="1440" w:header="720" w:footer="720" w:gutter="0"/>
       <w:cols w:space="720"/>
@@ -1919,7 +2898,6 @@
   <w:style w:type="character" w:default="1" w:styleId="DefaultParagraphFont">
     <w:name w:val="Default Paragraph Font"/>
     <w:uiPriority w:val="1"/>
-    <w:semiHidden/>
     <w:unhideWhenUsed/>
   </w:style>
   <w:style w:type="table" w:default="1" w:styleId="TableNormal">
@@ -2345,6 +3323,18 @@
       <w:sz w:val="24"/>
       <w:szCs w:val="24"/>
       <w:shd w:val="clear" w:color="auto" w:fill="auto"/>
+    </w:rPr>
+  </w:style>
+  <w:style w:type="character" w:styleId="UnresolvedMention">
+    <w:name w:val="Unresolved Mention"/>
+    <w:basedOn w:val="DefaultParagraphFont"/>
+    <w:uiPriority w:val="99"/>
+    <w:semiHidden/>
+    <w:unhideWhenUsed/>
+    <w:rsid w:val="00D912B1"/>
+    <w:rPr>
+      <w:color w:val="605E5C"/>
+      <w:shd w:val="clear" w:color="auto" w:fill="E1DFDD"/>
     </w:rPr>
   </w:style>
 </w:styles>

</xml_diff>

<commit_message>
Wrote initial random forest
</commit_message>
<xml_diff>
--- a/ADS-502_Group4_Final_Project.docx
+++ b/ADS-502_Group4_Final_Project.docx
@@ -798,14 +798,7 @@
           <w:rFonts w:cs="Calibri"/>
           <w:szCs w:val="22"/>
         </w:rPr>
-        <w:t xml:space="preserve"> </w:t>
-      </w:r>
-      <w:r>
-        <w:rPr>
-          <w:rFonts w:cs="Calibri"/>
-          <w:szCs w:val="22"/>
-        </w:rPr>
-        <w:t>(</w:t>
+        <w:t xml:space="preserve"> (</w:t>
       </w:r>
       <w:r>
         <w:rPr>
@@ -1040,23 +1033,7 @@
                                 <w:sz w:val="18"/>
                                 <w:szCs w:val="18"/>
                               </w:rPr>
-                              <w:t xml:space="preserve">data. Explanatory attributes are in </w:t>
-                            </w:r>
-                            <w:proofErr w:type="gramStart"/>
-                            <w:r>
-                              <w:rPr>
-                                <w:sz w:val="18"/>
-                                <w:szCs w:val="18"/>
-                              </w:rPr>
-                              <w:t>green</w:t>
-                            </w:r>
-                            <w:proofErr w:type="gramEnd"/>
-                            <w:r>
-                              <w:rPr>
-                                <w:sz w:val="18"/>
-                                <w:szCs w:val="18"/>
-                              </w:rPr>
-                              <w:t xml:space="preserve"> and the shadow data are in blue</w:t>
+                              <w:t>data. Explanatory attributes are in green and the shadow data are in blue</w:t>
                             </w:r>
                           </w:p>
                         </w:txbxContent>
@@ -1121,23 +1098,7 @@
                           <w:sz w:val="18"/>
                           <w:szCs w:val="18"/>
                         </w:rPr>
-                        <w:t xml:space="preserve">data. Explanatory attributes are in </w:t>
-                      </w:r>
-                      <w:proofErr w:type="gramStart"/>
-                      <w:r>
-                        <w:rPr>
-                          <w:sz w:val="18"/>
-                          <w:szCs w:val="18"/>
-                        </w:rPr>
-                        <w:t>green</w:t>
-                      </w:r>
-                      <w:proofErr w:type="gramEnd"/>
-                      <w:r>
-                        <w:rPr>
-                          <w:sz w:val="18"/>
-                          <w:szCs w:val="18"/>
-                        </w:rPr>
-                        <w:t xml:space="preserve"> and the shadow data are in blue</w:t>
+                        <w:t>data. Explanatory attributes are in green and the shadow data are in blue</w:t>
                       </w:r>
                     </w:p>
                   </w:txbxContent>
@@ -1299,64 +1260,19 @@
     </w:p>
     <w:p>
       <w:pPr>
-        <w:ind w:firstLine="0"/>
-        <w:jc w:val="center"/>
-        <w:rPr>
-          <w:rFonts w:cs="Calibri"/>
-          <w:b/>
-          <w:bCs/>
-          <w:szCs w:val="22"/>
-        </w:rPr>
-      </w:pPr>
-      <w:r>
-        <w:rPr>
-          <w:rFonts w:cs="Calibri"/>
-          <w:b/>
-          <w:bCs/>
-          <w:szCs w:val="22"/>
-        </w:rPr>
-        <w:t>Exploratory Data Analysis</w:t>
-      </w:r>
-    </w:p>
-    <w:p>
-      <w:pPr>
-        <w:ind w:firstLine="0"/>
-        <w:jc w:val="center"/>
-        <w:rPr>
-          <w:rFonts w:cs="Calibri"/>
-          <w:b/>
-          <w:bCs/>
-          <w:szCs w:val="22"/>
-        </w:rPr>
-      </w:pPr>
-      <w:r>
-        <w:rPr>
-          <w:rFonts w:cs="Calibri"/>
-          <w:b/>
-          <w:bCs/>
-          <w:szCs w:val="22"/>
-        </w:rPr>
-        <w:t xml:space="preserve">Data </w:t>
-      </w:r>
-      <w:proofErr w:type="spellStart"/>
-      <w:r>
-        <w:rPr>
-          <w:rFonts w:cs="Calibri"/>
-          <w:b/>
-          <w:bCs/>
-          <w:szCs w:val="22"/>
-        </w:rPr>
-        <w:t>Prepartation</w:t>
-      </w:r>
-      <w:proofErr w:type="spellEnd"/>
-    </w:p>
-    <w:p>
-      <w:pPr>
         <w:pStyle w:val="Heading1"/>
         <w:rPr>
           <w:rFonts w:ascii="Calibri" w:hAnsi="Calibri" w:cs="Calibri"/>
         </w:rPr>
       </w:pPr>
+    </w:p>
+    <w:p>
+      <w:pPr>
+        <w:pStyle w:val="Heading1"/>
+        <w:rPr>
+          <w:rFonts w:ascii="Calibri" w:hAnsi="Calibri" w:cs="Calibri"/>
+        </w:rPr>
+      </w:pPr>
       <w:r>
         <w:rPr>
           <w:rFonts w:ascii="Calibri" w:hAnsi="Calibri" w:cs="Calibri"/>
@@ -1392,6 +1308,8 @@
         <w:t>Logistic Regression</w:t>
       </w:r>
     </w:p>
+    <w:p/>
+    <w:p/>
     <w:p>
       <w:pPr>
         <w:pStyle w:val="Heading1"/>
@@ -1403,10 +1321,58 @@
         <w:rPr>
           <w:rFonts w:ascii="Calibri" w:hAnsi="Calibri" w:cs="Calibri"/>
         </w:rPr>
+        <w:lastRenderedPageBreak/>
         <w:t>Random Forest</w:t>
       </w:r>
     </w:p>
     <w:p>
+      <w:r>
+        <w:t xml:space="preserve">Two random forest models were created </w:t>
+      </w:r>
+      <w:r>
+        <w:t xml:space="preserve">utilizing the “rf” method in the caret package (Kuhn, 2021). </w:t>
+      </w:r>
+      <w:r>
+        <w:t xml:space="preserve">The first model </w:t>
+      </w:r>
+      <w:r>
+        <w:t xml:space="preserve">utilized the unbalanced data, while taking into account the class probabilities of the stroke. </w:t>
+      </w:r>
+      <w:r>
+        <w:t xml:space="preserve">The </w:t>
+      </w:r>
+      <w:r>
+        <w:t>final model had an accuracy of 95.</w:t>
+      </w:r>
+      <w:r>
+        <w:t>8</w:t>
+      </w:r>
+      <w:r>
+        <w:t>%</w:t>
+      </w:r>
+      <w:r>
+        <w:t xml:space="preserve"> on the test data. However, the </w:t>
+      </w:r>
+      <w:r>
+        <w:t xml:space="preserve">unbalanced model had a sensitivity of zero. </w:t>
+      </w:r>
+      <w:r>
+        <w:t xml:space="preserve">In hopes of improving the sensitivity, another random forest model was produced using the balanced data set. However, </w:t>
+      </w:r>
+      <w:r>
+        <w:t xml:space="preserve">this model </w:t>
+      </w:r>
+      <w:r>
+        <w:t xml:space="preserve">resulted in the same output, resulting in an accuracy of </w:t>
+      </w:r>
+      <w:r>
+        <w:t xml:space="preserve">95.8% and </w:t>
+      </w:r>
+      <w:r>
+        <w:t xml:space="preserve">a sensitivity of zero. </w:t>
+      </w:r>
+    </w:p>
+    <w:p>
       <w:pPr>
         <w:pStyle w:val="Heading1"/>
         <w:rPr>
@@ -1417,7 +1383,6 @@
         <w:rPr>
           <w:rFonts w:ascii="Calibri" w:hAnsi="Calibri" w:cs="Calibri"/>
         </w:rPr>
-        <w:lastRenderedPageBreak/>
         <w:t>Naïve Bayes</w:t>
       </w:r>
     </w:p>
@@ -1598,6 +1563,64 @@
           <w:szCs w:val="22"/>
         </w:rPr>
         <w:t> (pp. 1464-1469). IEEE.</w:t>
+      </w:r>
+    </w:p>
+    <w:p>
+      <w:pPr>
+        <w:pStyle w:val="NormalWeb"/>
+        <w:rPr>
+          <w:rFonts w:ascii="Calibri" w:hAnsi="Calibri" w:cs="Calibri"/>
+          <w:sz w:val="22"/>
+          <w:szCs w:val="22"/>
+        </w:rPr>
+      </w:pPr>
+      <w:r>
+        <w:rPr>
+          <w:rFonts w:ascii="Calibri" w:hAnsi="Calibri" w:cs="Calibri"/>
+          <w:sz w:val="22"/>
+          <w:szCs w:val="22"/>
+        </w:rPr>
+        <w:t>Max Kuhn (2021). caret: Classification and Regression</w:t>
+      </w:r>
+      <w:r>
+        <w:rPr>
+          <w:rFonts w:ascii="Calibri" w:hAnsi="Calibri" w:cs="Calibri"/>
+          <w:sz w:val="22"/>
+          <w:szCs w:val="22"/>
+        </w:rPr>
+        <w:t xml:space="preserve"> </w:t>
+      </w:r>
+      <w:r>
+        <w:rPr>
+          <w:rFonts w:ascii="Calibri" w:hAnsi="Calibri" w:cs="Calibri"/>
+          <w:sz w:val="22"/>
+          <w:szCs w:val="22"/>
+        </w:rPr>
+        <w:t>Training. R package version 6.0-90.</w:t>
+      </w:r>
+      <w:r>
+        <w:rPr>
+          <w:rFonts w:ascii="Calibri" w:hAnsi="Calibri" w:cs="Calibri"/>
+          <w:sz w:val="22"/>
+          <w:szCs w:val="22"/>
+        </w:rPr>
+        <w:t xml:space="preserve"> </w:t>
+      </w:r>
+      <w:r>
+        <w:rPr>
+          <w:rFonts w:ascii="Calibri" w:hAnsi="Calibri" w:cs="Calibri"/>
+          <w:sz w:val="22"/>
+          <w:szCs w:val="22"/>
+        </w:rPr>
+        <w:tab/>
+      </w:r>
+      <w:r>
+        <w:rPr>
+          <w:rFonts w:ascii="Calibri" w:hAnsi="Calibri" w:cs="Calibri"/>
+          <w:sz w:val="22"/>
+          <w:szCs w:val="22"/>
+        </w:rPr>
+        <w:t>https://CRAN.R-project.org/package=caret</w:t>
       </w:r>
     </w:p>
     <w:p>
@@ -2898,6 +2921,7 @@
   <w:style w:type="character" w:default="1" w:styleId="DefaultParagraphFont">
     <w:name w:val="Default Paragraph Font"/>
     <w:uiPriority w:val="1"/>
+    <w:semiHidden/>
     <w:unhideWhenUsed/>
   </w:style>
   <w:style w:type="table" w:default="1" w:styleId="TableNormal">

</xml_diff>